<commit_message>
work on ground beetle stats
</commit_message>
<xml_diff>
--- a/Aaron thesis chapter draft/30-iii-2025_Powdermill_thesis_draft kip.docx
+++ b/Aaron thesis chapter draft/30-iii-2025_Powdermill_thesis_draft kip.docx
@@ -5060,7 +5060,7 @@
           <w:sz w:val="24"/>
           <w:szCs w:val="24"/>
         </w:rPr>
-        <w:t xml:space="preserve"> because of the lack of woody debris</w:t>
+        <w:t xml:space="preserve"> because the lack of woody debris</w:t>
       </w:r>
       <w:r>
         <w:rPr>
@@ -5214,7 +5214,23 @@
           <w:sz w:val="24"/>
           <w:szCs w:val="24"/>
         </w:rPr>
-        <w:t xml:space="preserve">soil moisture preferences. (4) </w:t>
+        <w:t>soil moisture preferences.</w:t>
+      </w:r>
+      <w:r>
+        <w:rPr>
+          <w:rFonts w:ascii="Times New Roman" w:hAnsi="Times New Roman" w:cs="Times New Roman"/>
+          <w:sz w:val="24"/>
+          <w:szCs w:val="24"/>
+        </w:rPr>
+        <w:t xml:space="preserve"> </w:t>
+      </w:r>
+      <w:r>
+        <w:rPr>
+          <w:rFonts w:ascii="Times New Roman" w:hAnsi="Times New Roman" w:cs="Times New Roman"/>
+          <w:sz w:val="24"/>
+          <w:szCs w:val="24"/>
+        </w:rPr>
+        <w:t xml:space="preserve"> (4) </w:t>
       </w:r>
       <w:r>
         <w:rPr>
@@ -5294,6 +5310,14 @@
           <w:sz w:val="24"/>
           <w:szCs w:val="24"/>
         </w:rPr>
+        <w:t xml:space="preserve">proportionally </w:t>
+      </w:r>
+      <w:r>
+        <w:rPr>
+          <w:rFonts w:ascii="Times New Roman" w:hAnsi="Times New Roman" w:cs="Times New Roman"/>
+          <w:sz w:val="24"/>
+          <w:szCs w:val="24"/>
+        </w:rPr>
         <w:t>larger eyes</w:t>
       </w:r>
       <w:r>
@@ -5310,7 +5334,23 @@
           <w:sz w:val="24"/>
           <w:szCs w:val="24"/>
         </w:rPr>
-        <w:t xml:space="preserve"> shorter antennae</w:t>
+        <w:t xml:space="preserve"> </w:t>
+      </w:r>
+      <w:r>
+        <w:rPr>
+          <w:rFonts w:ascii="Times New Roman" w:hAnsi="Times New Roman" w:cs="Times New Roman"/>
+          <w:sz w:val="24"/>
+          <w:szCs w:val="24"/>
+        </w:rPr>
+        <w:t xml:space="preserve">proportionally </w:t>
+      </w:r>
+      <w:r>
+        <w:rPr>
+          <w:rFonts w:ascii="Times New Roman" w:hAnsi="Times New Roman" w:cs="Times New Roman"/>
+          <w:sz w:val="24"/>
+          <w:szCs w:val="24"/>
+        </w:rPr>
+        <w:t>shorter antennae</w:t>
       </w:r>
       <w:r>
         <w:rPr>
@@ -5334,31 +5374,55 @@
           <w:sz w:val="24"/>
           <w:szCs w:val="24"/>
         </w:rPr>
-        <w:t xml:space="preserve">, which </w:t>
-      </w:r>
-      <w:r>
-        <w:rPr>
-          <w:rFonts w:ascii="Times New Roman" w:hAnsi="Times New Roman" w:cs="Times New Roman"/>
-          <w:sz w:val="24"/>
-          <w:szCs w:val="24"/>
-        </w:rPr>
-        <w:t xml:space="preserve">may be traits which increase fitness in </w:t>
-      </w:r>
-      <w:r>
-        <w:rPr>
-          <w:rFonts w:ascii="Times New Roman" w:hAnsi="Times New Roman" w:cs="Times New Roman"/>
-          <w:sz w:val="24"/>
-          <w:szCs w:val="24"/>
-        </w:rPr>
-        <w:t>the high sunlight, high soil moisture</w:t>
-      </w:r>
-      <w:r>
-        <w:rPr>
-          <w:rFonts w:ascii="Times New Roman" w:hAnsi="Times New Roman" w:cs="Times New Roman"/>
-          <w:sz w:val="24"/>
-          <w:szCs w:val="24"/>
-        </w:rPr>
-        <w:t xml:space="preserve"> habitat </w:t>
+        <w:t xml:space="preserve">, </w:t>
+      </w:r>
+      <w:r>
+        <w:rPr>
+          <w:rFonts w:ascii="Times New Roman" w:hAnsi="Times New Roman" w:cs="Times New Roman"/>
+          <w:sz w:val="24"/>
+          <w:szCs w:val="24"/>
+        </w:rPr>
+        <w:t xml:space="preserve">traits which increase fitness in </w:t>
+      </w:r>
+      <w:r>
+        <w:rPr>
+          <w:rFonts w:ascii="Times New Roman" w:hAnsi="Times New Roman" w:cs="Times New Roman"/>
+          <w:sz w:val="24"/>
+          <w:szCs w:val="24"/>
+        </w:rPr>
+        <w:t xml:space="preserve">the high sunlight, </w:t>
+      </w:r>
+      <w:commentRangeStart w:id="6"/>
+      <w:r>
+        <w:rPr>
+          <w:rFonts w:ascii="Times New Roman" w:hAnsi="Times New Roman" w:cs="Times New Roman"/>
+          <w:sz w:val="24"/>
+          <w:szCs w:val="24"/>
+        </w:rPr>
+        <w:t>high soil moisture</w:t>
+      </w:r>
+      <w:r>
+        <w:rPr>
+          <w:rFonts w:ascii="Times New Roman" w:hAnsi="Times New Roman" w:cs="Times New Roman"/>
+          <w:sz w:val="24"/>
+          <w:szCs w:val="24"/>
+        </w:rPr>
+        <w:t xml:space="preserve"> </w:t>
+      </w:r>
+      <w:commentRangeEnd w:id="6"/>
+      <w:r>
+        <w:rPr>
+          <w:rStyle w:val="CommentReference"/>
+        </w:rPr>
+        <w:commentReference w:id="6"/>
+      </w:r>
+      <w:r>
+        <w:rPr>
+          <w:rFonts w:ascii="Times New Roman" w:hAnsi="Times New Roman" w:cs="Times New Roman"/>
+          <w:sz w:val="24"/>
+          <w:szCs w:val="24"/>
+        </w:rPr>
+        <w:t xml:space="preserve">habitat </w:t>
       </w:r>
       <w:r>
         <w:rPr>
@@ -5368,7 +5432,7 @@
         </w:rPr>
         <w:t>that occurs after logging</w:t>
       </w:r>
-      <w:commentRangeStart w:id="6"/>
+      <w:commentRangeStart w:id="7"/>
       <w:r>
         <w:rPr>
           <w:rFonts w:ascii="Times New Roman" w:hAnsi="Times New Roman" w:cs="Times New Roman"/>
@@ -5377,12 +5441,12 @@
         </w:rPr>
         <w:t>.</w:t>
       </w:r>
-      <w:commentRangeEnd w:id="6"/>
+      <w:commentRangeEnd w:id="7"/>
       <w:r>
         <w:rPr>
           <w:rStyle w:val="CommentReference"/>
         </w:rPr>
-        <w:commentReference w:id="6"/>
+        <w:commentReference w:id="7"/>
       </w:r>
     </w:p>
     <w:p>
@@ -6631,7 +6695,7 @@
         </w:rPr>
         <w:t xml:space="preserve">Trap catch was collected by pouring the sample through a </w:t>
       </w:r>
-      <w:commentRangeStart w:id="7"/>
+      <w:commentRangeStart w:id="8"/>
       <w:r>
         <w:rPr>
           <w:rFonts w:ascii="Times New Roman" w:hAnsi="Times New Roman" w:cs="Times New Roman"/>
@@ -6640,12 +6704,12 @@
         </w:rPr>
         <w:t xml:space="preserve">fine mesh strainer </w:t>
       </w:r>
-      <w:commentRangeEnd w:id="7"/>
+      <w:commentRangeEnd w:id="8"/>
       <w:r>
         <w:rPr>
           <w:rStyle w:val="CommentReference"/>
         </w:rPr>
-        <w:commentReference w:id="7"/>
+        <w:commentReference w:id="8"/>
       </w:r>
       <w:r>
         <w:rPr>
@@ -6849,7 +6913,7 @@
         </w:rPr>
         <w:t xml:space="preserve"> Insect Collection (OSUC), Museum of Biological Diversity, The Ohio State University, Columbus, Ohio where each specimen was given a unique identifier label (</w:t>
       </w:r>
-      <w:commentRangeStart w:id="8"/>
+      <w:commentRangeStart w:id="9"/>
       <w:r>
         <w:rPr>
           <w:rFonts w:ascii="Times New Roman" w:hAnsi="Times New Roman" w:cs="Times New Roman"/>
@@ -6866,12 +6930,12 @@
         </w:rPr>
         <w:t>1</w:t>
       </w:r>
-      <w:commentRangeEnd w:id="8"/>
+      <w:commentRangeEnd w:id="9"/>
       <w:r>
         <w:rPr>
           <w:rStyle w:val="CommentReference"/>
         </w:rPr>
-        <w:commentReference w:id="8"/>
+        <w:commentReference w:id="9"/>
       </w:r>
       <w:r>
         <w:rPr>
@@ -9856,7 +9920,7 @@
               </w:rPr>
               <w:fldChar w:fldCharType="end"/>
             </w:r>
-            <w:commentRangeStart w:id="9"/>
+            <w:commentRangeStart w:id="10"/>
             <w:r>
               <w:rPr>
                 <w:rFonts w:ascii="Times New Roman" w:eastAsia="Calibri" w:hAnsi="Times New Roman" w:cs="Times New Roman"/>
@@ -9866,12 +9930,12 @@
               </w:rPr>
               <w:t>.</w:t>
             </w:r>
-            <w:commentRangeEnd w:id="9"/>
+            <w:commentRangeEnd w:id="10"/>
             <w:r>
               <w:rPr>
                 <w:rStyle w:val="CommentReference"/>
               </w:rPr>
-              <w:commentReference w:id="9"/>
+              <w:commentReference w:id="10"/>
             </w:r>
             <w:r>
               <w:rPr>
@@ -10008,7 +10072,7 @@
         </w:rPr>
         <w:t xml:space="preserve"> quadrats around each pitfall trap</w:t>
       </w:r>
-      <w:commentRangeStart w:id="10"/>
+      <w:commentRangeStart w:id="11"/>
       <w:r>
         <w:rPr>
           <w:rFonts w:ascii="Times New Roman" w:hAnsi="Times New Roman" w:cs="Times New Roman"/>
@@ -10017,12 +10081,12 @@
         </w:rPr>
         <w:t>.</w:t>
       </w:r>
-      <w:commentRangeEnd w:id="10"/>
+      <w:commentRangeEnd w:id="11"/>
       <w:r>
         <w:rPr>
           <w:rStyle w:val="CommentReference"/>
         </w:rPr>
-        <w:commentReference w:id="10"/>
+        <w:commentReference w:id="11"/>
       </w:r>
       <w:r>
         <w:rPr>
@@ -10048,7 +10112,7 @@
         </w:rPr>
         <w:t xml:space="preserve"> measured in the quadrats. Ground cover estimates were collected on 9 June, 7 July, and </w:t>
       </w:r>
-      <w:commentRangeStart w:id="11"/>
+      <w:commentRangeStart w:id="12"/>
       <w:r>
         <w:rPr>
           <w:rFonts w:ascii="Times New Roman" w:hAnsi="Times New Roman" w:cs="Times New Roman"/>
@@ -10057,12 +10121,12 @@
         </w:rPr>
         <w:t>5 August in 2015</w:t>
       </w:r>
-      <w:commentRangeEnd w:id="11"/>
+      <w:commentRangeEnd w:id="12"/>
       <w:r>
         <w:rPr>
           <w:rStyle w:val="CommentReference"/>
         </w:rPr>
-        <w:commentReference w:id="11"/>
+        <w:commentReference w:id="12"/>
       </w:r>
       <w:r>
         <w:rPr>
@@ -10091,7 +10155,7 @@
         </w:rPr>
         <w:t xml:space="preserve"> Inc. (Houston, Texas) TH20 portable soil moisture meter with a Theta Probe ML2x sensor</w:t>
       </w:r>
-      <w:commentRangeStart w:id="12"/>
+      <w:commentRangeStart w:id="13"/>
       <w:r>
         <w:rPr>
           <w:rFonts w:ascii="Times New Roman" w:hAnsi="Times New Roman" w:cs="Times New Roman"/>
@@ -10100,12 +10164,12 @@
         </w:rPr>
         <w:t>.</w:t>
       </w:r>
-      <w:commentRangeEnd w:id="12"/>
+      <w:commentRangeEnd w:id="13"/>
       <w:r>
         <w:rPr>
           <w:rStyle w:val="CommentReference"/>
         </w:rPr>
-        <w:commentReference w:id="12"/>
+        <w:commentReference w:id="13"/>
       </w:r>
       <w:r>
         <w:rPr>
@@ -11098,6 +11162,135 @@
           <w:sz w:val="24"/>
           <w:szCs w:val="24"/>
         </w:rPr>
+        <w:t>Activity-abundance</w:t>
+      </w:r>
+    </w:p>
+    <w:p>
+      <w:pPr>
+        <w:rPr>
+          <w:rFonts w:ascii="Times New Roman" w:hAnsi="Times New Roman" w:cs="Times New Roman"/>
+          <w:sz w:val="24"/>
+          <w:szCs w:val="24"/>
+        </w:rPr>
+      </w:pPr>
+    </w:p>
+    <w:p>
+      <w:pPr>
+        <w:rPr>
+          <w:rFonts w:ascii="Times New Roman" w:hAnsi="Times New Roman" w:cs="Times New Roman"/>
+          <w:sz w:val="24"/>
+          <w:szCs w:val="24"/>
+        </w:rPr>
+      </w:pPr>
+      <w:r>
+        <w:rPr>
+          <w:rFonts w:ascii="Times New Roman" w:hAnsi="Times New Roman" w:cs="Times New Roman"/>
+          <w:sz w:val="24"/>
+          <w:szCs w:val="24"/>
+        </w:rPr>
+        <w:tab/>
+        <w:t xml:space="preserve">We calculated </w:t>
+      </w:r>
+      <w:proofErr w:type="gramStart"/>
+      <w:r>
+        <w:rPr>
+          <w:rFonts w:ascii="Times New Roman" w:hAnsi="Times New Roman" w:cs="Times New Roman"/>
+          <w:sz w:val="24"/>
+          <w:szCs w:val="24"/>
+        </w:rPr>
+        <w:t>total</w:t>
+      </w:r>
+      <w:proofErr w:type="gramEnd"/>
+      <w:r>
+        <w:rPr>
+          <w:rFonts w:ascii="Times New Roman" w:hAnsi="Times New Roman" w:cs="Times New Roman"/>
+          <w:sz w:val="24"/>
+          <w:szCs w:val="24"/>
+        </w:rPr>
+        <w:t xml:space="preserve"> activity-abundance of ground beetles as the sum of the </w:t>
+      </w:r>
+      <w:r>
+        <w:rPr>
+          <w:rFonts w:ascii="Times New Roman" w:hAnsi="Times New Roman" w:cs="Times New Roman"/>
+          <w:sz w:val="24"/>
+          <w:szCs w:val="24"/>
+        </w:rPr>
+        <w:t xml:space="preserve">activity-abundances of all species at a plot. Furthermore, we </w:t>
+      </w:r>
+      <w:r>
+        <w:rPr>
+          <w:rFonts w:ascii="Times New Roman" w:hAnsi="Times New Roman" w:cs="Times New Roman"/>
+          <w:sz w:val="24"/>
+          <w:szCs w:val="24"/>
+        </w:rPr>
+        <w:t xml:space="preserve">decomposed total </w:t>
+      </w:r>
+      <w:proofErr w:type="gramStart"/>
+      <w:r>
+        <w:rPr>
+          <w:rFonts w:ascii="Times New Roman" w:hAnsi="Times New Roman" w:cs="Times New Roman"/>
+          <w:sz w:val="24"/>
+          <w:szCs w:val="24"/>
+        </w:rPr>
+        <w:t>activity-abundance</w:t>
+      </w:r>
+      <w:proofErr w:type="gramEnd"/>
+      <w:r>
+        <w:rPr>
+          <w:rFonts w:ascii="Times New Roman" w:hAnsi="Times New Roman" w:cs="Times New Roman"/>
+          <w:sz w:val="24"/>
+          <w:szCs w:val="24"/>
+        </w:rPr>
+        <w:t xml:space="preserve"> into </w:t>
+      </w:r>
+      <w:r>
+        <w:rPr>
+          <w:rFonts w:ascii="Times New Roman" w:hAnsi="Times New Roman" w:cs="Times New Roman"/>
+          <w:sz w:val="24"/>
+          <w:szCs w:val="24"/>
+        </w:rPr>
+        <w:t xml:space="preserve">two groups: the contribution from forest specialist species, and the contribution from open-habitat </w:t>
+      </w:r>
+      <w:r>
+        <w:rPr>
+          <w:rFonts w:ascii="Times New Roman" w:hAnsi="Times New Roman" w:cs="Times New Roman"/>
+          <w:sz w:val="24"/>
+          <w:szCs w:val="24"/>
+        </w:rPr>
+        <w:t>and</w:t>
+      </w:r>
+      <w:r>
+        <w:rPr>
+          <w:rFonts w:ascii="Times New Roman" w:hAnsi="Times New Roman" w:cs="Times New Roman"/>
+          <w:sz w:val="24"/>
+          <w:szCs w:val="24"/>
+        </w:rPr>
+        <w:t xml:space="preserve"> eurytopic species.</w:t>
+      </w:r>
+    </w:p>
+    <w:p>
+      <w:pPr>
+        <w:rPr>
+          <w:rFonts w:ascii="Times New Roman" w:hAnsi="Times New Roman" w:cs="Times New Roman"/>
+          <w:sz w:val="24"/>
+          <w:szCs w:val="24"/>
+        </w:rPr>
+      </w:pPr>
+    </w:p>
+    <w:p>
+      <w:pPr>
+        <w:rPr>
+          <w:rFonts w:ascii="Times New Roman" w:hAnsi="Times New Roman" w:cs="Times New Roman"/>
+          <w:sz w:val="24"/>
+          <w:szCs w:val="24"/>
+        </w:rPr>
+      </w:pPr>
+      <w:r>
+        <w:rPr>
+          <w:rFonts w:ascii="Times New Roman" w:hAnsi="Times New Roman" w:cs="Times New Roman"/>
+          <w:sz w:val="24"/>
+          <w:szCs w:val="24"/>
+        </w:rPr>
         <w:t>Taxonomic alpha-diversity</w:t>
       </w:r>
     </w:p>
@@ -11419,6 +11612,7 @@
           <w:sz w:val="24"/>
           <w:szCs w:val="24"/>
         </w:rPr>
+        <w:lastRenderedPageBreak/>
         <w:t>Functional alpha</w:t>
       </w:r>
       <w:r>
@@ -11774,16 +11968,7 @@
           <w:sz w:val="24"/>
           <w:szCs w:val="24"/>
         </w:rPr>
-        <w:t xml:space="preserve">, </w:t>
-      </w:r>
-      <w:r>
-        <w:rPr>
-          <w:rFonts w:ascii="Times New Roman" w:hAnsi="Times New Roman" w:cs="Times New Roman"/>
-          <w:sz w:val="24"/>
-          <w:szCs w:val="24"/>
-        </w:rPr>
-        <w:lastRenderedPageBreak/>
-        <w:t>even after standardization of each variable to body length</w:t>
+        <w:t>, even after standardization of each variable to body length</w:t>
       </w:r>
       <w:r>
         <w:rPr>
@@ -12316,7 +12501,7 @@
         </w:rPr>
         <w:fldChar w:fldCharType="end"/>
       </w:r>
-      <w:commentRangeStart w:id="13"/>
+      <w:commentRangeStart w:id="14"/>
       <w:r>
         <w:rPr>
           <w:rFonts w:ascii="Times New Roman" w:hAnsi="Times New Roman" w:cs="Times New Roman"/>
@@ -12325,12 +12510,12 @@
         </w:rPr>
         <w:t>.</w:t>
       </w:r>
-      <w:commentRangeEnd w:id="13"/>
+      <w:commentRangeEnd w:id="14"/>
       <w:r>
         <w:rPr>
           <w:rStyle w:val="CommentReference"/>
         </w:rPr>
-        <w:commentReference w:id="13"/>
+        <w:commentReference w:id="14"/>
       </w:r>
       <w:r>
         <w:rPr>
@@ -13921,7 +14106,16 @@
           <w:sz w:val="24"/>
           <w:szCs w:val="24"/>
         </w:rPr>
-        <w:t>We created separate models for each year</w:t>
+        <w:t xml:space="preserve">We created separate </w:t>
+      </w:r>
+      <w:r>
+        <w:rPr>
+          <w:rFonts w:ascii="Times New Roman" w:hAnsi="Times New Roman" w:cs="Times New Roman"/>
+          <w:sz w:val="24"/>
+          <w:szCs w:val="24"/>
+        </w:rPr>
+        <w:lastRenderedPageBreak/>
+        <w:t>models for each year</w:t>
       </w:r>
       <w:r>
         <w:rPr>
@@ -13987,7 +14181,7 @@
         </w:rPr>
         <w:t>ucture in the data</w:t>
       </w:r>
-      <w:commentRangeStart w:id="14"/>
+      <w:commentRangeStart w:id="15"/>
       <w:r>
         <w:rPr>
           <w:rFonts w:ascii="Times New Roman" w:hAnsi="Times New Roman" w:cs="Times New Roman"/>
@@ -13996,12 +14190,12 @@
         </w:rPr>
         <w:t>.</w:t>
       </w:r>
-      <w:commentRangeEnd w:id="14"/>
+      <w:commentRangeEnd w:id="15"/>
       <w:r>
         <w:rPr>
           <w:rStyle w:val="CommentReference"/>
         </w:rPr>
-        <w:commentReference w:id="14"/>
+        <w:commentReference w:id="15"/>
       </w:r>
       <w:r>
         <w:rPr>
@@ -14017,39 +14211,142 @@
           <w:sz w:val="24"/>
           <w:szCs w:val="24"/>
         </w:rPr>
-        <w:t>For the 2015 model of total activity abundance, we transfor</w:t>
-      </w:r>
-      <w:r>
-        <w:rPr>
-          <w:rFonts w:ascii="Times New Roman" w:hAnsi="Times New Roman" w:cs="Times New Roman"/>
-          <w:sz w:val="24"/>
-          <w:szCs w:val="24"/>
-        </w:rPr>
-        <w:t xml:space="preserve">med the activity abundance using the function </w:t>
-      </w:r>
-      <w:r>
-        <w:rPr>
-          <w:rFonts w:ascii="Times New Roman" w:hAnsi="Times New Roman" w:cs="Times New Roman"/>
-          <w:sz w:val="24"/>
-          <w:szCs w:val="24"/>
-        </w:rPr>
-        <w:t>f(x)=ln(x</w:t>
-      </w:r>
-      <w:r>
-        <w:rPr>
-          <w:rFonts w:ascii="Times New Roman" w:hAnsi="Times New Roman" w:cs="Times New Roman"/>
-          <w:sz w:val="24"/>
-          <w:szCs w:val="24"/>
-        </w:rPr>
-        <w:t>)</w:t>
-      </w:r>
-      <w:r>
-        <w:rPr>
-          <w:rFonts w:ascii="Times New Roman" w:hAnsi="Times New Roman" w:cs="Times New Roman"/>
-          <w:sz w:val="24"/>
-          <w:szCs w:val="24"/>
-        </w:rPr>
-        <w:t xml:space="preserve"> to address heteroscedasticity of residuals</w:t>
+        <w:t xml:space="preserve">For some of the models </w:t>
+      </w:r>
+      <w:r>
+        <w:rPr>
+          <w:rFonts w:ascii="Times New Roman" w:hAnsi="Times New Roman" w:cs="Times New Roman"/>
+          <w:sz w:val="24"/>
+          <w:szCs w:val="24"/>
+        </w:rPr>
+        <w:t>of activity-abundance, the variance of the residuals differed based on the fitted value</w:t>
+      </w:r>
+      <w:r>
+        <w:rPr>
+          <w:rFonts w:ascii="Times New Roman" w:hAnsi="Times New Roman" w:cs="Times New Roman"/>
+          <w:sz w:val="24"/>
+          <w:szCs w:val="24"/>
+        </w:rPr>
+        <w:t xml:space="preserve"> (heteroscedasticity), so we transformed these response variables using </w:t>
+      </w:r>
+      <w:r>
+        <w:rPr>
+          <w:rFonts w:ascii="Times New Roman" w:hAnsi="Times New Roman" w:cs="Times New Roman"/>
+          <w:sz w:val="24"/>
+          <w:szCs w:val="24"/>
+        </w:rPr>
+        <w:t>f(x)=ln(x)</w:t>
+      </w:r>
+      <w:r>
+        <w:rPr>
+          <w:rFonts w:ascii="Times New Roman" w:hAnsi="Times New Roman" w:cs="Times New Roman"/>
+          <w:sz w:val="24"/>
+          <w:szCs w:val="24"/>
+        </w:rPr>
+        <w:t xml:space="preserve">, before rerunning the model. In one case, the function g(x)=ln(x+0.1) was used due to the </w:t>
+      </w:r>
+      <w:r>
+        <w:rPr>
+          <w:rFonts w:ascii="Times New Roman" w:hAnsi="Times New Roman" w:cs="Times New Roman"/>
+          <w:sz w:val="24"/>
+          <w:szCs w:val="24"/>
+        </w:rPr>
+        <w:t>presence of zeros in the response variable.</w:t>
+      </w:r>
+      <w:r>
+        <w:rPr>
+          <w:rFonts w:ascii="Times New Roman" w:hAnsi="Times New Roman" w:cs="Times New Roman"/>
+          <w:sz w:val="24"/>
+          <w:szCs w:val="24"/>
+        </w:rPr>
+        <w:t xml:space="preserve"> </w:t>
+      </w:r>
+      <w:r>
+        <w:rPr>
+          <w:rFonts w:ascii="Times New Roman" w:hAnsi="Times New Roman" w:cs="Times New Roman"/>
+          <w:sz w:val="24"/>
+          <w:szCs w:val="24"/>
+        </w:rPr>
+        <w:t xml:space="preserve">In the species richness model, because </w:t>
+      </w:r>
+      <w:r>
+        <w:rPr>
+          <w:rFonts w:ascii="Times New Roman" w:hAnsi="Times New Roman" w:cs="Times New Roman"/>
+          <w:sz w:val="24"/>
+          <w:szCs w:val="24"/>
+        </w:rPr>
+        <w:t>species richness is</w:t>
+      </w:r>
+      <w:r>
+        <w:rPr>
+          <w:rFonts w:ascii="Times New Roman" w:hAnsi="Times New Roman" w:cs="Times New Roman"/>
+          <w:sz w:val="24"/>
+          <w:szCs w:val="24"/>
+        </w:rPr>
+        <w:t xml:space="preserve"> a count variable, we used Poisson generalized linear mixed effects model</w:t>
+      </w:r>
+      <w:r>
+        <w:rPr>
+          <w:rFonts w:ascii="Times New Roman" w:hAnsi="Times New Roman" w:cs="Times New Roman"/>
+          <w:sz w:val="24"/>
+          <w:szCs w:val="24"/>
+        </w:rPr>
+        <w:t>s</w:t>
+      </w:r>
+      <w:r>
+        <w:rPr>
+          <w:rFonts w:ascii="Times New Roman" w:hAnsi="Times New Roman" w:cs="Times New Roman"/>
+          <w:sz w:val="24"/>
+          <w:szCs w:val="24"/>
+        </w:rPr>
+        <w:t xml:space="preserve"> </w:t>
+      </w:r>
+      <w:r>
+        <w:rPr>
+          <w:rFonts w:ascii="Times New Roman" w:hAnsi="Times New Roman" w:cs="Times New Roman"/>
+          <w:sz w:val="24"/>
+          <w:szCs w:val="24"/>
+        </w:rPr>
+        <w:t xml:space="preserve">with the packages “lme4” and “car” </w:t>
+      </w:r>
+      <w:r>
+        <w:rPr>
+          <w:rFonts w:ascii="Times New Roman" w:hAnsi="Times New Roman" w:cs="Times New Roman"/>
+          <w:sz w:val="24"/>
+          <w:szCs w:val="24"/>
+        </w:rPr>
+        <w:fldChar w:fldCharType="begin"/>
+      </w:r>
+      <w:r>
+        <w:rPr>
+          <w:rFonts w:ascii="Times New Roman" w:hAnsi="Times New Roman" w:cs="Times New Roman"/>
+          <w:sz w:val="24"/>
+          <w:szCs w:val="24"/>
+        </w:rPr>
+        <w:instrText xml:space="preserve"> ADDIN ZOTERO_ITEM CSL_CITATION {"citationID":"0z6y9tq0","properties":{"formattedCitation":"(Fox and Weisberg 2019)","plainCitation":"(Fox and Weisberg 2019)","noteIndex":0},"citationItems":[{"id":1122,"uris":["http://zotero.org/users/6631577/items/YRSHGJKF"],"itemData":{"id":1122,"type":"book","event-place":"Thousand Oaks {CA}","publisher":"Sage","publisher-place":"Thousand Oaks {CA}","title":"An {R} Companion to Applied Regression","URL":"https://www.john-fox.ca/Companion/","author":[{"family":"Fox","given":"John"},{"family":"Weisberg","given":"Sanford"}],"issued":{"date-parts":[["2019"]]}}}],"schema":"https://github.com/citation-style-language/schema/raw/master/csl-citation.json"} </w:instrText>
+      </w:r>
+      <w:r>
+        <w:rPr>
+          <w:rFonts w:ascii="Times New Roman" w:hAnsi="Times New Roman" w:cs="Times New Roman"/>
+          <w:sz w:val="24"/>
+          <w:szCs w:val="24"/>
+        </w:rPr>
+        <w:fldChar w:fldCharType="separate"/>
+      </w:r>
+      <w:r>
+        <w:rPr>
+          <w:rFonts w:ascii="Times New Roman" w:hAnsi="Times New Roman" w:cs="Times New Roman"/>
+          <w:sz w:val="24"/>
+        </w:rPr>
+        <w:t>(Fox and Weisberg 2019)</w:t>
+      </w:r>
+      <w:r>
+        <w:rPr>
+          <w:rFonts w:ascii="Times New Roman" w:hAnsi="Times New Roman" w:cs="Times New Roman"/>
+          <w:sz w:val="24"/>
+          <w:szCs w:val="24"/>
+        </w:rPr>
+        <w:fldChar w:fldCharType="end"/>
       </w:r>
       <w:r>
         <w:rPr>
@@ -14065,38 +14362,6 @@
           <w:sz w:val="24"/>
           <w:szCs w:val="24"/>
         </w:rPr>
-        <w:t xml:space="preserve"> In the species richness model, because </w:t>
-      </w:r>
-      <w:r>
-        <w:rPr>
-          <w:rFonts w:ascii="Times New Roman" w:hAnsi="Times New Roman" w:cs="Times New Roman"/>
-          <w:sz w:val="24"/>
-          <w:szCs w:val="24"/>
-        </w:rPr>
-        <w:t>species richness is</w:t>
-      </w:r>
-      <w:r>
-        <w:rPr>
-          <w:rFonts w:ascii="Times New Roman" w:hAnsi="Times New Roman" w:cs="Times New Roman"/>
-          <w:sz w:val="24"/>
-          <w:szCs w:val="24"/>
-        </w:rPr>
-        <w:t xml:space="preserve"> a count variable, we used Poisson generalized linear mixed effects model</w:t>
-      </w:r>
-      <w:r>
-        <w:rPr>
-          <w:rFonts w:ascii="Times New Roman" w:hAnsi="Times New Roman" w:cs="Times New Roman"/>
-          <w:sz w:val="24"/>
-          <w:szCs w:val="24"/>
-        </w:rPr>
-        <w:t>s</w:t>
-      </w:r>
-      <w:r>
-        <w:rPr>
-          <w:rFonts w:ascii="Times New Roman" w:hAnsi="Times New Roman" w:cs="Times New Roman"/>
-          <w:sz w:val="24"/>
-          <w:szCs w:val="24"/>
-        </w:rPr>
         <w:t xml:space="preserve"> </w:t>
       </w:r>
       <w:r>
@@ -14105,7 +14370,25 @@
           <w:sz w:val="24"/>
           <w:szCs w:val="24"/>
         </w:rPr>
-        <w:t xml:space="preserve">with the packages “lme4” and “car” </w:t>
+        <w:t>Pairwise comparisons between treatment groups were made using the package “</w:t>
+      </w:r>
+      <w:proofErr w:type="spellStart"/>
+      <w:r>
+        <w:rPr>
+          <w:rFonts w:ascii="Times New Roman" w:hAnsi="Times New Roman" w:cs="Times New Roman"/>
+          <w:sz w:val="24"/>
+          <w:szCs w:val="24"/>
+        </w:rPr>
+        <w:t>emmeans</w:t>
+      </w:r>
+      <w:proofErr w:type="spellEnd"/>
+      <w:r>
+        <w:rPr>
+          <w:rFonts w:ascii="Times New Roman" w:hAnsi="Times New Roman" w:cs="Times New Roman"/>
+          <w:sz w:val="24"/>
+          <w:szCs w:val="24"/>
+        </w:rPr>
+        <w:t xml:space="preserve">” </w:t>
       </w:r>
       <w:r>
         <w:rPr>
@@ -14121,7 +14404,7 @@
           <w:sz w:val="24"/>
           <w:szCs w:val="24"/>
         </w:rPr>
-        <w:instrText xml:space="preserve"> ADDIN ZOTERO_ITEM CSL_CITATION {"citationID":"0z6y9tq0","properties":{"formattedCitation":"(Fox and Weisberg 2019)","plainCitation":"(Fox and Weisberg 2019)","noteIndex":0},"citationItems":[{"id":1122,"uris":["http://zotero.org/users/6631577/items/YRSHGJKF"],"itemData":{"id":1122,"type":"book","event-place":"Thousand Oaks {CA}","publisher":"Sage","publisher-place":"Thousand Oaks {CA}","title":"An {R} Companion to Applied Regression","URL":"https://www.john-fox.ca/Companion/","author":[{"family":"Fox","given":"John"},{"family":"Weisberg","given":"Sanford"}],"issued":{"date-parts":[["2019"]]}}}],"schema":"https://github.com/citation-style-language/schema/raw/master/csl-citation.json"} </w:instrText>
+        <w:instrText xml:space="preserve"> ADDIN ZOTERO_ITEM CSL_CITATION {"citationID":"moDJ5kLc","properties":{"formattedCitation":"(Lenth 2024)","plainCitation":"(Lenth 2024)","noteIndex":0},"citationItems":[{"id":1123,"uris":["http://zotero.org/users/6631577/items/NG3QFV7U"],"itemData":{"id":1123,"type":"software","genre":"R","title":"emmeans: Estimated Marginal Means, aka Least-Squares Means","URL":"https://CRAN.R-project.org/package=emmeans","version":"1.10.4","author":[{"family":"Lenth","given":"Russell V."}],"issued":{"date-parts":[["2024"]]}}}],"schema":"https://github.com/citation-style-language/schema/raw/master/csl-citation.json"} </w:instrText>
       </w:r>
       <w:r>
         <w:rPr>
@@ -14136,7 +14419,7 @@
           <w:rFonts w:ascii="Times New Roman" w:hAnsi="Times New Roman" w:cs="Times New Roman"/>
           <w:sz w:val="24"/>
         </w:rPr>
-        <w:t>(Fox and Weisberg 2019)</w:t>
+        <w:t>(Lenth 2024)</w:t>
       </w:r>
       <w:r>
         <w:rPr>
@@ -14154,6 +14437,32 @@
         </w:rPr>
         <w:t>.</w:t>
       </w:r>
+    </w:p>
+    <w:p>
+      <w:pPr>
+        <w:rPr>
+          <w:rFonts w:ascii="Times New Roman" w:hAnsi="Times New Roman" w:cs="Times New Roman"/>
+          <w:sz w:val="24"/>
+          <w:szCs w:val="24"/>
+        </w:rPr>
+      </w:pPr>
+    </w:p>
+    <w:p>
+      <w:pPr>
+        <w:rPr>
+          <w:rFonts w:ascii="Times New Roman" w:hAnsi="Times New Roman" w:cs="Times New Roman"/>
+          <w:sz w:val="24"/>
+          <w:szCs w:val="24"/>
+        </w:rPr>
+      </w:pPr>
+      <w:r>
+        <w:rPr>
+          <w:rFonts w:ascii="Times New Roman" w:hAnsi="Times New Roman" w:cs="Times New Roman"/>
+          <w:sz w:val="24"/>
+          <w:szCs w:val="24"/>
+        </w:rPr>
+        <w:t>Taxonomic beta</w:t>
+      </w:r>
       <w:r>
         <w:rPr>
           <w:rFonts w:ascii="Times New Roman" w:hAnsi="Times New Roman" w:cs="Times New Roman"/>
@@ -14168,7 +14477,105 @@
           <w:sz w:val="24"/>
           <w:szCs w:val="24"/>
         </w:rPr>
-        <w:t>Pairwise comparisons between treatment groups were made using the package “</w:t>
+        <w:t>diversity</w:t>
+      </w:r>
+    </w:p>
+    <w:p>
+      <w:pPr>
+        <w:rPr>
+          <w:rFonts w:ascii="Times New Roman" w:hAnsi="Times New Roman" w:cs="Times New Roman"/>
+          <w:sz w:val="24"/>
+          <w:szCs w:val="24"/>
+        </w:rPr>
+      </w:pPr>
+    </w:p>
+    <w:p>
+      <w:pPr>
+        <w:rPr>
+          <w:rFonts w:ascii="Times New Roman" w:hAnsi="Times New Roman" w:cs="Times New Roman"/>
+          <w:sz w:val="24"/>
+          <w:szCs w:val="24"/>
+        </w:rPr>
+      </w:pPr>
+      <w:r>
+        <w:rPr>
+          <w:rFonts w:ascii="Times New Roman" w:hAnsi="Times New Roman" w:cs="Times New Roman"/>
+          <w:sz w:val="24"/>
+          <w:szCs w:val="24"/>
+        </w:rPr>
+        <w:tab/>
+      </w:r>
+      <w:r>
+        <w:rPr>
+          <w:rFonts w:ascii="Times New Roman" w:hAnsi="Times New Roman" w:cs="Times New Roman"/>
+          <w:sz w:val="24"/>
+          <w:szCs w:val="24"/>
+        </w:rPr>
+        <w:t>To investigate whether</w:t>
+      </w:r>
+      <w:r>
+        <w:rPr>
+          <w:rFonts w:ascii="Times New Roman" w:hAnsi="Times New Roman" w:cs="Times New Roman"/>
+          <w:sz w:val="24"/>
+          <w:szCs w:val="24"/>
+        </w:rPr>
+        <w:t xml:space="preserve"> </w:t>
+      </w:r>
+      <w:r>
+        <w:rPr>
+          <w:rFonts w:ascii="Times New Roman" w:hAnsi="Times New Roman" w:cs="Times New Roman"/>
+          <w:sz w:val="24"/>
+          <w:szCs w:val="24"/>
+        </w:rPr>
+        <w:t xml:space="preserve">windthrow plots had ground beetle communities that were intermediate between </w:t>
+      </w:r>
+      <w:r>
+        <w:rPr>
+          <w:rFonts w:ascii="Times New Roman" w:hAnsi="Times New Roman" w:cs="Times New Roman"/>
+          <w:sz w:val="24"/>
+          <w:szCs w:val="24"/>
+        </w:rPr>
+        <w:t>salvaged and forest plots, we used taxonomic beta</w:t>
+      </w:r>
+      <w:r>
+        <w:rPr>
+          <w:rFonts w:ascii="Times New Roman" w:hAnsi="Times New Roman" w:cs="Times New Roman"/>
+          <w:sz w:val="24"/>
+          <w:szCs w:val="24"/>
+        </w:rPr>
+        <w:t xml:space="preserve"> </w:t>
+      </w:r>
+      <w:r>
+        <w:rPr>
+          <w:rFonts w:ascii="Times New Roman" w:hAnsi="Times New Roman" w:cs="Times New Roman"/>
+          <w:sz w:val="24"/>
+          <w:szCs w:val="24"/>
+        </w:rPr>
+        <w:t xml:space="preserve">diversity. </w:t>
+      </w:r>
+      <w:r>
+        <w:rPr>
+          <w:rFonts w:ascii="Times New Roman" w:hAnsi="Times New Roman" w:cs="Times New Roman"/>
+          <w:sz w:val="24"/>
+          <w:szCs w:val="24"/>
+        </w:rPr>
+        <w:t xml:space="preserve">Because we were more interested in differences in relative abundances of species rather than absolute abundances, and because the total activity-abundance varied substantially between plots, we performed a data standardization. We row-standardized using the </w:t>
+      </w:r>
+      <w:r>
+        <w:rPr>
+          <w:rFonts w:ascii="Times New Roman" w:hAnsi="Times New Roman" w:cs="Times New Roman"/>
+          <w:sz w:val="24"/>
+          <w:szCs w:val="24"/>
+        </w:rPr>
+        <w:t xml:space="preserve">“total” option in the function </w:t>
+      </w:r>
+      <w:r>
+        <w:rPr>
+          <w:rFonts w:ascii="Times New Roman" w:hAnsi="Times New Roman" w:cs="Times New Roman"/>
+          <w:sz w:val="24"/>
+          <w:szCs w:val="24"/>
+        </w:rPr>
+        <w:t>“</w:t>
       </w:r>
       <w:proofErr w:type="spellStart"/>
       <w:r>
@@ -14177,7 +14584,7 @@
           <w:sz w:val="24"/>
           <w:szCs w:val="24"/>
         </w:rPr>
-        <w:t>emmeans</w:t>
+        <w:t>decostand</w:t>
       </w:r>
       <w:proofErr w:type="spellEnd"/>
       <w:r>
@@ -14186,7 +14593,23 @@
           <w:sz w:val="24"/>
           <w:szCs w:val="24"/>
         </w:rPr>
-        <w:t xml:space="preserve">” </w:t>
+        <w:t>”</w:t>
+      </w:r>
+      <w:r>
+        <w:rPr>
+          <w:rFonts w:ascii="Times New Roman" w:hAnsi="Times New Roman" w:cs="Times New Roman"/>
+          <w:sz w:val="24"/>
+          <w:szCs w:val="24"/>
+        </w:rPr>
+        <w:t xml:space="preserve"> within the R package “vegan”</w:t>
+      </w:r>
+      <w:r>
+        <w:rPr>
+          <w:rFonts w:ascii="Times New Roman" w:hAnsi="Times New Roman" w:cs="Times New Roman"/>
+          <w:sz w:val="24"/>
+          <w:szCs w:val="24"/>
+        </w:rPr>
+        <w:t xml:space="preserve"> </w:t>
       </w:r>
       <w:r>
         <w:rPr>
@@ -14202,7 +14625,7 @@
           <w:sz w:val="24"/>
           <w:szCs w:val="24"/>
         </w:rPr>
-        <w:instrText xml:space="preserve"> ADDIN ZOTERO_ITEM CSL_CITATION {"citationID":"moDJ5kLc","properties":{"formattedCitation":"(Lenth 2024)","plainCitation":"(Lenth 2024)","noteIndex":0},"citationItems":[{"id":1123,"uris":["http://zotero.org/users/6631577/items/NG3QFV7U"],"itemData":{"id":1123,"type":"software","genre":"R","title":"emmeans: Estimated Marginal Means, aka Least-Squares Means","URL":"https://CRAN.R-project.org/package=emmeans","version":"1.10.4","author":[{"family":"Lenth","given":"Russell V."}],"issued":{"date-parts":[["2024"]]}}}],"schema":"https://github.com/citation-style-language/schema/raw/master/csl-citation.json"} </w:instrText>
+        <w:instrText xml:space="preserve"> ADDIN ZOTERO_ITEM CSL_CITATION {"citationID":"VeLl74S2","properties":{"formattedCitation":"(Oksanen et al. 2024)","plainCitation":"(Oksanen et al. 2024)","noteIndex":0},"citationItems":[{"id":1167,"uris":["http://zotero.org/users/6631577/items/ZXK2SLBL"],"itemData":{"id":1167,"type":"software","genre":"R","title":"_vegan: Community Ecology Package_","URL":"https://CRAN.R-project.org/package=vegan","version":"2.6-6.1","author":[{"family":"Oksanen","given":"J."},{"family":"Simpson","given":"G"},{"family":"Blanchet","given":"F."},{"literal":"Kindt R, Legendre P, Minchin P,"},{"literal":"O'Hara R, Solymos P, Stevens M, Szoecs E, Wagner H, Barbour M,"},{"literal":"Bedward M, Bolker B, Borcard D, Carvalho G, Chirico M, De Caceres"},{"literal":"M, Durand S, Evangelista H, FitzJohn R, Friendly M, Furneaux B,"},{"literal":"Hannigan G, Hill M, Lahti L, McGlinn D, Ouellette M, Ribeiro"},{"literal":"Cunha E, Smith T, Stier A, Ter Braak C, Weedon J"}],"issued":{"date-parts":[["2024"]]}}}],"schema":"https://github.com/citation-style-language/schema/raw/master/csl-citation.json"} </w:instrText>
       </w:r>
       <w:r>
         <w:rPr>
@@ -14217,7 +14640,7 @@
           <w:rFonts w:ascii="Times New Roman" w:hAnsi="Times New Roman" w:cs="Times New Roman"/>
           <w:sz w:val="24"/>
         </w:rPr>
-        <w:t>(Lenth 2024)</w:t>
+        <w:t>(Oksanen et al. 2024)</w:t>
       </w:r>
       <w:r>
         <w:rPr>
@@ -14233,40 +14656,6 @@
           <w:sz w:val="24"/>
           <w:szCs w:val="24"/>
         </w:rPr>
-        <w:t>.</w:t>
-      </w:r>
-    </w:p>
-    <w:p>
-      <w:pPr>
-        <w:rPr>
-          <w:rFonts w:ascii="Times New Roman" w:hAnsi="Times New Roman" w:cs="Times New Roman"/>
-          <w:sz w:val="24"/>
-          <w:szCs w:val="24"/>
-        </w:rPr>
-      </w:pPr>
-    </w:p>
-    <w:p>
-      <w:pPr>
-        <w:rPr>
-          <w:rFonts w:ascii="Times New Roman" w:hAnsi="Times New Roman" w:cs="Times New Roman"/>
-          <w:sz w:val="24"/>
-          <w:szCs w:val="24"/>
-        </w:rPr>
-      </w:pPr>
-      <w:r>
-        <w:rPr>
-          <w:rFonts w:ascii="Times New Roman" w:hAnsi="Times New Roman" w:cs="Times New Roman"/>
-          <w:sz w:val="24"/>
-          <w:szCs w:val="24"/>
-        </w:rPr>
-        <w:t>Taxonomic beta</w:t>
-      </w:r>
-      <w:r>
-        <w:rPr>
-          <w:rFonts w:ascii="Times New Roman" w:hAnsi="Times New Roman" w:cs="Times New Roman"/>
-          <w:sz w:val="24"/>
-          <w:szCs w:val="24"/>
-        </w:rPr>
         <w:t xml:space="preserve"> </w:t>
       </w:r>
       <w:r>
@@ -14275,562 +14664,349 @@
           <w:sz w:val="24"/>
           <w:szCs w:val="24"/>
         </w:rPr>
+        <w:t>so that the sum of the activity-abundances of each species at a plot summed to 1.</w:t>
+      </w:r>
+      <w:r>
+        <w:rPr>
+          <w:rFonts w:ascii="Times New Roman" w:hAnsi="Times New Roman" w:cs="Times New Roman"/>
+          <w:sz w:val="24"/>
+          <w:szCs w:val="24"/>
+        </w:rPr>
+        <w:t xml:space="preserve"> Next, we </w:t>
+      </w:r>
+      <w:r>
+        <w:rPr>
+          <w:rFonts w:ascii="Times New Roman" w:hAnsi="Times New Roman" w:cs="Times New Roman"/>
+          <w:sz w:val="24"/>
+          <w:szCs w:val="24"/>
+        </w:rPr>
+        <w:t xml:space="preserve">calculated </w:t>
+      </w:r>
+      <w:r>
+        <w:rPr>
+          <w:rFonts w:ascii="Times New Roman" w:hAnsi="Times New Roman" w:cs="Times New Roman"/>
+          <w:sz w:val="24"/>
+          <w:szCs w:val="24"/>
+        </w:rPr>
+        <w:t xml:space="preserve">a dissimilarity </w:t>
+      </w:r>
+      <w:r>
+        <w:rPr>
+          <w:rFonts w:ascii="Times New Roman" w:hAnsi="Times New Roman" w:cs="Times New Roman"/>
+          <w:sz w:val="24"/>
+          <w:szCs w:val="24"/>
+        </w:rPr>
+        <w:t xml:space="preserve">matrix </w:t>
+      </w:r>
+      <w:r>
+        <w:rPr>
+          <w:rFonts w:ascii="Times New Roman" w:hAnsi="Times New Roman" w:cs="Times New Roman"/>
+          <w:sz w:val="24"/>
+          <w:szCs w:val="24"/>
+        </w:rPr>
+        <w:t xml:space="preserve">in species-space </w:t>
+      </w:r>
+      <w:r>
+        <w:rPr>
+          <w:rFonts w:ascii="Times New Roman" w:hAnsi="Times New Roman" w:cs="Times New Roman"/>
+          <w:sz w:val="24"/>
+          <w:szCs w:val="24"/>
+        </w:rPr>
+        <w:t xml:space="preserve">between all pairs of </w:t>
+      </w:r>
+      <w:r>
+        <w:rPr>
+          <w:rFonts w:ascii="Times New Roman" w:hAnsi="Times New Roman" w:cs="Times New Roman"/>
+          <w:sz w:val="24"/>
+          <w:szCs w:val="24"/>
+        </w:rPr>
+        <w:t xml:space="preserve">plots using </w:t>
+      </w:r>
+      <w:r>
+        <w:rPr>
+          <w:rFonts w:ascii="Times New Roman" w:hAnsi="Times New Roman" w:cs="Times New Roman"/>
+          <w:sz w:val="24"/>
+          <w:szCs w:val="24"/>
+        </w:rPr>
+        <w:t>Bray-Curtis dissimilarity</w:t>
+      </w:r>
+      <w:r>
+        <w:rPr>
+          <w:rFonts w:ascii="Times New Roman" w:hAnsi="Times New Roman" w:cs="Times New Roman"/>
+          <w:sz w:val="24"/>
+          <w:szCs w:val="24"/>
+        </w:rPr>
+        <w:t xml:space="preserve"> with the function </w:t>
+      </w:r>
+      <w:r>
+        <w:rPr>
+          <w:rFonts w:ascii="Times New Roman" w:hAnsi="Times New Roman" w:cs="Times New Roman"/>
+          <w:sz w:val="24"/>
+          <w:szCs w:val="24"/>
+        </w:rPr>
+        <w:t>“</w:t>
+      </w:r>
+      <w:proofErr w:type="spellStart"/>
+      <w:r>
+        <w:rPr>
+          <w:rFonts w:ascii="Times New Roman" w:hAnsi="Times New Roman" w:cs="Times New Roman"/>
+          <w:sz w:val="24"/>
+          <w:szCs w:val="24"/>
+        </w:rPr>
+        <w:t>vegdist</w:t>
+      </w:r>
+      <w:proofErr w:type="spellEnd"/>
+      <w:r>
+        <w:rPr>
+          <w:rFonts w:ascii="Times New Roman" w:hAnsi="Times New Roman" w:cs="Times New Roman"/>
+          <w:sz w:val="24"/>
+          <w:szCs w:val="24"/>
+        </w:rPr>
+        <w:t>”</w:t>
+      </w:r>
+      <w:r>
+        <w:rPr>
+          <w:rFonts w:ascii="Times New Roman" w:hAnsi="Times New Roman" w:cs="Times New Roman"/>
+          <w:sz w:val="24"/>
+          <w:szCs w:val="24"/>
+        </w:rPr>
+        <w:t xml:space="preserve">. </w:t>
+      </w:r>
+      <w:r>
+        <w:rPr>
+          <w:rFonts w:ascii="Times New Roman" w:hAnsi="Times New Roman" w:cs="Times New Roman"/>
+          <w:sz w:val="24"/>
+          <w:szCs w:val="24"/>
+        </w:rPr>
+        <w:t>Then</w:t>
+      </w:r>
+      <w:r>
+        <w:rPr>
+          <w:rFonts w:ascii="Times New Roman" w:hAnsi="Times New Roman" w:cs="Times New Roman"/>
+          <w:sz w:val="24"/>
+          <w:szCs w:val="24"/>
+        </w:rPr>
+        <w:t>, using a permutational multivariate analysis of variance</w:t>
+      </w:r>
+      <w:r>
+        <w:rPr>
+          <w:rFonts w:ascii="Times New Roman" w:hAnsi="Times New Roman" w:cs="Times New Roman"/>
+          <w:sz w:val="24"/>
+          <w:szCs w:val="24"/>
+        </w:rPr>
+        <w:t xml:space="preserve"> (PERMANOVA)</w:t>
+      </w:r>
+      <w:r>
+        <w:rPr>
+          <w:rFonts w:ascii="Times New Roman" w:hAnsi="Times New Roman" w:cs="Times New Roman"/>
+          <w:sz w:val="24"/>
+          <w:szCs w:val="24"/>
+        </w:rPr>
+        <w:t xml:space="preserve"> with the function “</w:t>
+      </w:r>
+      <w:r>
+        <w:rPr>
+          <w:rFonts w:ascii="Times New Roman" w:hAnsi="Times New Roman" w:cs="Times New Roman"/>
+          <w:sz w:val="24"/>
+          <w:szCs w:val="24"/>
+        </w:rPr>
+        <w:t>adonis2”</w:t>
+      </w:r>
+      <w:r>
+        <w:rPr>
+          <w:rFonts w:ascii="Times New Roman" w:hAnsi="Times New Roman" w:cs="Times New Roman"/>
+          <w:sz w:val="24"/>
+          <w:szCs w:val="24"/>
+        </w:rPr>
+        <w:t>,</w:t>
+      </w:r>
+      <w:r>
+        <w:rPr>
+          <w:rFonts w:ascii="Times New Roman" w:hAnsi="Times New Roman" w:cs="Times New Roman"/>
+          <w:sz w:val="24"/>
+          <w:szCs w:val="24"/>
+        </w:rPr>
+        <w:t xml:space="preserve"> </w:t>
+      </w:r>
+      <w:r>
+        <w:rPr>
+          <w:rFonts w:ascii="Times New Roman" w:hAnsi="Times New Roman" w:cs="Times New Roman"/>
+          <w:sz w:val="24"/>
+          <w:szCs w:val="24"/>
+        </w:rPr>
+        <w:t xml:space="preserve">we tested the null hypothesis that the </w:t>
+      </w:r>
+      <w:r>
+        <w:rPr>
+          <w:rFonts w:ascii="Times New Roman" w:hAnsi="Times New Roman" w:cs="Times New Roman"/>
+          <w:sz w:val="24"/>
+          <w:szCs w:val="24"/>
+        </w:rPr>
+        <w:t>centroids of each treatment group were identical</w:t>
+      </w:r>
+      <w:r>
+        <w:rPr>
+          <w:rFonts w:ascii="Times New Roman" w:hAnsi="Times New Roman" w:cs="Times New Roman"/>
+          <w:sz w:val="24"/>
+          <w:szCs w:val="24"/>
+        </w:rPr>
+        <w:t xml:space="preserve"> </w:t>
+      </w:r>
+      <w:r>
+        <w:rPr>
+          <w:rFonts w:ascii="Times New Roman" w:hAnsi="Times New Roman" w:cs="Times New Roman"/>
+          <w:sz w:val="24"/>
+          <w:szCs w:val="24"/>
+        </w:rPr>
+        <w:t>and</w:t>
+      </w:r>
+      <w:r>
+        <w:rPr>
+          <w:rFonts w:ascii="Times New Roman" w:hAnsi="Times New Roman" w:cs="Times New Roman"/>
+          <w:sz w:val="24"/>
+          <w:szCs w:val="24"/>
+        </w:rPr>
+        <w:t xml:space="preserve"> that their dispersions were identical.</w:t>
+      </w:r>
+      <w:r>
+        <w:rPr>
+          <w:rFonts w:ascii="Times New Roman" w:hAnsi="Times New Roman" w:cs="Times New Roman"/>
+          <w:sz w:val="24"/>
+          <w:szCs w:val="24"/>
+        </w:rPr>
+        <w:t xml:space="preserve"> Furthermore, we </w:t>
+      </w:r>
+      <w:r>
+        <w:rPr>
+          <w:rFonts w:ascii="Times New Roman" w:hAnsi="Times New Roman" w:cs="Times New Roman"/>
+          <w:sz w:val="24"/>
+          <w:szCs w:val="24"/>
+        </w:rPr>
+        <w:t xml:space="preserve">used </w:t>
+      </w:r>
+      <w:r>
+        <w:rPr>
+          <w:rFonts w:ascii="Times New Roman" w:hAnsi="Times New Roman" w:cs="Times New Roman"/>
+          <w:sz w:val="24"/>
+          <w:szCs w:val="24"/>
+        </w:rPr>
+        <w:t xml:space="preserve">an analysis of multivariate homogeneity of group dispersions </w:t>
+      </w:r>
+      <w:r>
+        <w:rPr>
+          <w:rFonts w:ascii="Times New Roman" w:hAnsi="Times New Roman" w:cs="Times New Roman"/>
+          <w:sz w:val="24"/>
+          <w:szCs w:val="24"/>
+        </w:rPr>
+        <w:t xml:space="preserve">with the </w:t>
+      </w:r>
+      <w:r>
+        <w:rPr>
+          <w:rFonts w:ascii="Times New Roman" w:hAnsi="Times New Roman" w:cs="Times New Roman"/>
+          <w:sz w:val="24"/>
+          <w:szCs w:val="24"/>
+        </w:rPr>
+        <w:t>“</w:t>
+      </w:r>
+      <w:proofErr w:type="spellStart"/>
+      <w:r>
+        <w:rPr>
+          <w:rFonts w:ascii="Times New Roman" w:hAnsi="Times New Roman" w:cs="Times New Roman"/>
+          <w:sz w:val="24"/>
+          <w:szCs w:val="24"/>
+        </w:rPr>
+        <w:t>betadisper</w:t>
+      </w:r>
+      <w:proofErr w:type="spellEnd"/>
+      <w:r>
+        <w:rPr>
+          <w:rFonts w:ascii="Times New Roman" w:hAnsi="Times New Roman" w:cs="Times New Roman"/>
+          <w:sz w:val="24"/>
+          <w:szCs w:val="24"/>
+        </w:rPr>
+        <w:t xml:space="preserve">” function </w:t>
+      </w:r>
+      <w:r>
+        <w:rPr>
+          <w:rFonts w:ascii="Times New Roman" w:hAnsi="Times New Roman" w:cs="Times New Roman"/>
+          <w:sz w:val="24"/>
+          <w:szCs w:val="24"/>
+        </w:rPr>
+        <w:t xml:space="preserve">to test if the treatments </w:t>
+      </w:r>
+      <w:r>
+        <w:rPr>
+          <w:rFonts w:ascii="Times New Roman" w:hAnsi="Times New Roman" w:cs="Times New Roman"/>
+          <w:sz w:val="24"/>
+          <w:szCs w:val="24"/>
+        </w:rPr>
+        <w:t>differed in their dispersion</w:t>
+      </w:r>
+      <w:r>
+        <w:rPr>
+          <w:rFonts w:ascii="Times New Roman" w:hAnsi="Times New Roman" w:cs="Times New Roman"/>
+          <w:sz w:val="24"/>
+          <w:szCs w:val="24"/>
+        </w:rPr>
+        <w:t xml:space="preserve">s. Beta-diversity was visualized </w:t>
+      </w:r>
+      <w:r>
+        <w:rPr>
+          <w:rFonts w:ascii="Times New Roman" w:hAnsi="Times New Roman" w:cs="Times New Roman"/>
+          <w:sz w:val="24"/>
+          <w:szCs w:val="24"/>
+        </w:rPr>
+        <w:t>using nonmetric multidimensional scaling</w:t>
+      </w:r>
+      <w:r>
+        <w:rPr>
+          <w:rFonts w:ascii="Times New Roman" w:hAnsi="Times New Roman" w:cs="Times New Roman"/>
+          <w:sz w:val="24"/>
+          <w:szCs w:val="24"/>
+        </w:rPr>
+        <w:t>, with two dimensions.</w:t>
+      </w:r>
+    </w:p>
+    <w:p>
+      <w:pPr>
+        <w:rPr>
+          <w:rFonts w:ascii="Times New Roman" w:hAnsi="Times New Roman" w:cs="Times New Roman"/>
+          <w:sz w:val="24"/>
+          <w:szCs w:val="24"/>
+        </w:rPr>
+      </w:pPr>
+    </w:p>
+    <w:p>
+      <w:pPr>
+        <w:rPr>
+          <w:rFonts w:ascii="Times New Roman" w:hAnsi="Times New Roman" w:cs="Times New Roman"/>
+          <w:sz w:val="24"/>
+          <w:szCs w:val="24"/>
+        </w:rPr>
+      </w:pPr>
+      <w:r>
+        <w:rPr>
+          <w:rFonts w:ascii="Times New Roman" w:hAnsi="Times New Roman" w:cs="Times New Roman"/>
+          <w:sz w:val="24"/>
+          <w:szCs w:val="24"/>
+        </w:rPr>
+        <w:t>Functional beta</w:t>
+      </w:r>
+      <w:r>
+        <w:rPr>
+          <w:rFonts w:ascii="Times New Roman" w:hAnsi="Times New Roman" w:cs="Times New Roman"/>
+          <w:sz w:val="24"/>
+          <w:szCs w:val="24"/>
+        </w:rPr>
+        <w:t xml:space="preserve"> </w:t>
+      </w:r>
+      <w:r>
+        <w:rPr>
+          <w:rFonts w:ascii="Times New Roman" w:hAnsi="Times New Roman" w:cs="Times New Roman"/>
+          <w:sz w:val="24"/>
+          <w:szCs w:val="24"/>
+        </w:rPr>
         <w:t>diversity</w:t>
-      </w:r>
-    </w:p>
-    <w:p>
-      <w:pPr>
-        <w:rPr>
-          <w:rFonts w:ascii="Times New Roman" w:hAnsi="Times New Roman" w:cs="Times New Roman"/>
-          <w:sz w:val="24"/>
-          <w:szCs w:val="24"/>
-        </w:rPr>
-      </w:pPr>
-    </w:p>
-    <w:p>
-      <w:pPr>
-        <w:rPr>
-          <w:rFonts w:ascii="Times New Roman" w:hAnsi="Times New Roman" w:cs="Times New Roman"/>
-          <w:sz w:val="24"/>
-          <w:szCs w:val="24"/>
-        </w:rPr>
-      </w:pPr>
-      <w:r>
-        <w:rPr>
-          <w:rFonts w:ascii="Times New Roman" w:hAnsi="Times New Roman" w:cs="Times New Roman"/>
-          <w:sz w:val="24"/>
-          <w:szCs w:val="24"/>
-        </w:rPr>
-        <w:tab/>
-      </w:r>
-      <w:r>
-        <w:rPr>
-          <w:rFonts w:ascii="Times New Roman" w:hAnsi="Times New Roman" w:cs="Times New Roman"/>
-          <w:sz w:val="24"/>
-          <w:szCs w:val="24"/>
-        </w:rPr>
-        <w:t>To investigate whether</w:t>
-      </w:r>
-      <w:r>
-        <w:rPr>
-          <w:rFonts w:ascii="Times New Roman" w:hAnsi="Times New Roman" w:cs="Times New Roman"/>
-          <w:sz w:val="24"/>
-          <w:szCs w:val="24"/>
-        </w:rPr>
-        <w:t xml:space="preserve"> </w:t>
-      </w:r>
-      <w:r>
-        <w:rPr>
-          <w:rFonts w:ascii="Times New Roman" w:hAnsi="Times New Roman" w:cs="Times New Roman"/>
-          <w:sz w:val="24"/>
-          <w:szCs w:val="24"/>
-        </w:rPr>
-        <w:t xml:space="preserve">windthrow plots had ground beetle communities that were intermediate between </w:t>
-      </w:r>
-      <w:r>
-        <w:rPr>
-          <w:rFonts w:ascii="Times New Roman" w:hAnsi="Times New Roman" w:cs="Times New Roman"/>
-          <w:sz w:val="24"/>
-          <w:szCs w:val="24"/>
-        </w:rPr>
-        <w:t>salvaged and forest plots, we used taxonomic beta</w:t>
-      </w:r>
-      <w:r>
-        <w:rPr>
-          <w:rFonts w:ascii="Times New Roman" w:hAnsi="Times New Roman" w:cs="Times New Roman"/>
-          <w:sz w:val="24"/>
-          <w:szCs w:val="24"/>
-        </w:rPr>
-        <w:t xml:space="preserve"> </w:t>
-      </w:r>
-      <w:r>
-        <w:rPr>
-          <w:rFonts w:ascii="Times New Roman" w:hAnsi="Times New Roman" w:cs="Times New Roman"/>
-          <w:sz w:val="24"/>
-          <w:szCs w:val="24"/>
-        </w:rPr>
-        <w:t xml:space="preserve">diversity. </w:t>
-      </w:r>
-      <w:r>
-        <w:rPr>
-          <w:rFonts w:ascii="Times New Roman" w:hAnsi="Times New Roman" w:cs="Times New Roman"/>
-          <w:sz w:val="24"/>
-          <w:szCs w:val="24"/>
-        </w:rPr>
-        <w:t xml:space="preserve">Because we were more interested in differences in relative abundances of species rather than absolute abundances, and because the total activity-abundance varied substantially between plots, we performed a data standardization. We row-standardized using the </w:t>
-      </w:r>
-      <w:r>
-        <w:rPr>
-          <w:rFonts w:ascii="Times New Roman" w:hAnsi="Times New Roman" w:cs="Times New Roman"/>
-          <w:sz w:val="24"/>
-          <w:szCs w:val="24"/>
-        </w:rPr>
-        <w:t xml:space="preserve">“total” option in the function </w:t>
-      </w:r>
-      <w:r>
-        <w:rPr>
-          <w:rFonts w:ascii="Times New Roman" w:hAnsi="Times New Roman" w:cs="Times New Roman"/>
-          <w:sz w:val="24"/>
-          <w:szCs w:val="24"/>
-        </w:rPr>
-        <w:t>“</w:t>
-      </w:r>
-      <w:proofErr w:type="spellStart"/>
-      <w:r>
-        <w:rPr>
-          <w:rFonts w:ascii="Times New Roman" w:hAnsi="Times New Roman" w:cs="Times New Roman"/>
-          <w:sz w:val="24"/>
-          <w:szCs w:val="24"/>
-        </w:rPr>
-        <w:t>decostand</w:t>
-      </w:r>
-      <w:proofErr w:type="spellEnd"/>
-      <w:r>
-        <w:rPr>
-          <w:rFonts w:ascii="Times New Roman" w:hAnsi="Times New Roman" w:cs="Times New Roman"/>
-          <w:sz w:val="24"/>
-          <w:szCs w:val="24"/>
-        </w:rPr>
-        <w:t>”</w:t>
-      </w:r>
-      <w:r>
-        <w:rPr>
-          <w:rFonts w:ascii="Times New Roman" w:hAnsi="Times New Roman" w:cs="Times New Roman"/>
-          <w:sz w:val="24"/>
-          <w:szCs w:val="24"/>
-        </w:rPr>
-        <w:t xml:space="preserve"> within the R package “vegan”</w:t>
-      </w:r>
-      <w:r>
-        <w:rPr>
-          <w:rFonts w:ascii="Times New Roman" w:hAnsi="Times New Roman" w:cs="Times New Roman"/>
-          <w:sz w:val="24"/>
-          <w:szCs w:val="24"/>
-        </w:rPr>
-        <w:t xml:space="preserve"> </w:t>
-      </w:r>
-      <w:r>
-        <w:rPr>
-          <w:rFonts w:ascii="Times New Roman" w:hAnsi="Times New Roman" w:cs="Times New Roman"/>
-          <w:sz w:val="24"/>
-          <w:szCs w:val="24"/>
-        </w:rPr>
-        <w:fldChar w:fldCharType="begin"/>
-      </w:r>
-      <w:r>
-        <w:rPr>
-          <w:rFonts w:ascii="Times New Roman" w:hAnsi="Times New Roman" w:cs="Times New Roman"/>
-          <w:sz w:val="24"/>
-          <w:szCs w:val="24"/>
-        </w:rPr>
-        <w:instrText xml:space="preserve"> ADDIN ZOTERO_ITEM CSL_CITATION {"citationID":"VeLl74S2","properties":{"formattedCitation":"(Oksanen et al. 2024)","plainCitation":"(Oksanen et al. 2024)","noteIndex":0},"citationItems":[{"id":1167,"uris":["http://zotero.org/users/6631577/items/ZXK2SLBL"],"itemData":{"id":1167,"type":"software","genre":"R","title":"_vegan: Community Ecology Package_","URL":"https://CRAN.R-project.org/package=vegan","version":"2.6-6.1","author":[{"family":"Oksanen","given":"J."},{"family":"Simpson","given":"G"},{"family":"Blanchet","given":"F."},{"literal":"Kindt R, Legendre P, Minchin P,"},{"literal":"O'Hara R, Solymos P, Stevens M, Szoecs E, Wagner H, Barbour M,"},{"literal":"Bedward M, Bolker B, Borcard D, Carvalho G, Chirico M, De Caceres"},{"literal":"M, Durand S, Evangelista H, FitzJohn R, Friendly M, Furneaux B,"},{"literal":"Hannigan G, Hill M, Lahti L, McGlinn D, Ouellette M, Ribeiro"},{"literal":"Cunha E, Smith T, Stier A, Ter Braak C, Weedon J"}],"issued":{"date-parts":[["2024"]]}}}],"schema":"https://github.com/citation-style-language/schema/raw/master/csl-citation.json"} </w:instrText>
-      </w:r>
-      <w:r>
-        <w:rPr>
-          <w:rFonts w:ascii="Times New Roman" w:hAnsi="Times New Roman" w:cs="Times New Roman"/>
-          <w:sz w:val="24"/>
-          <w:szCs w:val="24"/>
-        </w:rPr>
-        <w:fldChar w:fldCharType="separate"/>
-      </w:r>
-      <w:r>
-        <w:rPr>
-          <w:rFonts w:ascii="Times New Roman" w:hAnsi="Times New Roman" w:cs="Times New Roman"/>
-          <w:sz w:val="24"/>
-        </w:rPr>
-        <w:t>(Oksanen et al. 2024)</w:t>
-      </w:r>
-      <w:r>
-        <w:rPr>
-          <w:rFonts w:ascii="Times New Roman" w:hAnsi="Times New Roman" w:cs="Times New Roman"/>
-          <w:sz w:val="24"/>
-          <w:szCs w:val="24"/>
-        </w:rPr>
-        <w:fldChar w:fldCharType="end"/>
-      </w:r>
-      <w:r>
-        <w:rPr>
-          <w:rFonts w:ascii="Times New Roman" w:hAnsi="Times New Roman" w:cs="Times New Roman"/>
-          <w:sz w:val="24"/>
-          <w:szCs w:val="24"/>
-        </w:rPr>
-        <w:t xml:space="preserve"> </w:t>
-      </w:r>
-      <w:r>
-        <w:rPr>
-          <w:rFonts w:ascii="Times New Roman" w:hAnsi="Times New Roman" w:cs="Times New Roman"/>
-          <w:sz w:val="24"/>
-          <w:szCs w:val="24"/>
-        </w:rPr>
-        <w:t>so that the sum of the activity-abundances of each species at a plot summed to 1.</w:t>
-      </w:r>
-      <w:r>
-        <w:rPr>
-          <w:rFonts w:ascii="Times New Roman" w:hAnsi="Times New Roman" w:cs="Times New Roman"/>
-          <w:sz w:val="24"/>
-          <w:szCs w:val="24"/>
-        </w:rPr>
-        <w:t xml:space="preserve"> Next, we </w:t>
-      </w:r>
-      <w:r>
-        <w:rPr>
-          <w:rFonts w:ascii="Times New Roman" w:hAnsi="Times New Roman" w:cs="Times New Roman"/>
-          <w:sz w:val="24"/>
-          <w:szCs w:val="24"/>
-        </w:rPr>
-        <w:t xml:space="preserve">calculated </w:t>
-      </w:r>
-      <w:r>
-        <w:rPr>
-          <w:rFonts w:ascii="Times New Roman" w:hAnsi="Times New Roman" w:cs="Times New Roman"/>
-          <w:sz w:val="24"/>
-          <w:szCs w:val="24"/>
-        </w:rPr>
-        <w:t xml:space="preserve">a dissimilarity </w:t>
-      </w:r>
-      <w:r>
-        <w:rPr>
-          <w:rFonts w:ascii="Times New Roman" w:hAnsi="Times New Roman" w:cs="Times New Roman"/>
-          <w:sz w:val="24"/>
-          <w:szCs w:val="24"/>
-        </w:rPr>
-        <w:t xml:space="preserve">matrix </w:t>
-      </w:r>
-      <w:r>
-        <w:rPr>
-          <w:rFonts w:ascii="Times New Roman" w:hAnsi="Times New Roman" w:cs="Times New Roman"/>
-          <w:sz w:val="24"/>
-          <w:szCs w:val="24"/>
-        </w:rPr>
-        <w:t xml:space="preserve">in species-space </w:t>
-      </w:r>
-      <w:r>
-        <w:rPr>
-          <w:rFonts w:ascii="Times New Roman" w:hAnsi="Times New Roman" w:cs="Times New Roman"/>
-          <w:sz w:val="24"/>
-          <w:szCs w:val="24"/>
-        </w:rPr>
-        <w:t xml:space="preserve">between all pairs of </w:t>
-      </w:r>
-      <w:r>
-        <w:rPr>
-          <w:rFonts w:ascii="Times New Roman" w:hAnsi="Times New Roman" w:cs="Times New Roman"/>
-          <w:sz w:val="24"/>
-          <w:szCs w:val="24"/>
-        </w:rPr>
-        <w:t xml:space="preserve">plots using </w:t>
-      </w:r>
-      <w:r>
-        <w:rPr>
-          <w:rFonts w:ascii="Times New Roman" w:hAnsi="Times New Roman" w:cs="Times New Roman"/>
-          <w:sz w:val="24"/>
-          <w:szCs w:val="24"/>
-        </w:rPr>
-        <w:t>Bray-Curtis dissimilarity</w:t>
-      </w:r>
-      <w:r>
-        <w:rPr>
-          <w:rFonts w:ascii="Times New Roman" w:hAnsi="Times New Roman" w:cs="Times New Roman"/>
-          <w:sz w:val="24"/>
-          <w:szCs w:val="24"/>
-        </w:rPr>
-        <w:t xml:space="preserve"> with the function </w:t>
-      </w:r>
-      <w:r>
-        <w:rPr>
-          <w:rFonts w:ascii="Times New Roman" w:hAnsi="Times New Roman" w:cs="Times New Roman"/>
-          <w:sz w:val="24"/>
-          <w:szCs w:val="24"/>
-        </w:rPr>
-        <w:t>“</w:t>
-      </w:r>
-      <w:proofErr w:type="spellStart"/>
-      <w:r>
-        <w:rPr>
-          <w:rFonts w:ascii="Times New Roman" w:hAnsi="Times New Roman" w:cs="Times New Roman"/>
-          <w:sz w:val="24"/>
-          <w:szCs w:val="24"/>
-        </w:rPr>
-        <w:t>vegdist</w:t>
-      </w:r>
-      <w:proofErr w:type="spellEnd"/>
-      <w:r>
-        <w:rPr>
-          <w:rFonts w:ascii="Times New Roman" w:hAnsi="Times New Roman" w:cs="Times New Roman"/>
-          <w:sz w:val="24"/>
-          <w:szCs w:val="24"/>
-        </w:rPr>
-        <w:t>”</w:t>
-      </w:r>
-      <w:r>
-        <w:rPr>
-          <w:rFonts w:ascii="Times New Roman" w:hAnsi="Times New Roman" w:cs="Times New Roman"/>
-          <w:sz w:val="24"/>
-          <w:szCs w:val="24"/>
-        </w:rPr>
-        <w:t xml:space="preserve">. </w:t>
-      </w:r>
-      <w:r>
-        <w:rPr>
-          <w:rFonts w:ascii="Times New Roman" w:hAnsi="Times New Roman" w:cs="Times New Roman"/>
-          <w:sz w:val="24"/>
-          <w:szCs w:val="24"/>
-        </w:rPr>
-        <w:t>Then</w:t>
-      </w:r>
-      <w:r>
-        <w:rPr>
-          <w:rFonts w:ascii="Times New Roman" w:hAnsi="Times New Roman" w:cs="Times New Roman"/>
-          <w:sz w:val="24"/>
-          <w:szCs w:val="24"/>
-        </w:rPr>
-        <w:t>, using a permutational multivariate analysis of variance</w:t>
-      </w:r>
-      <w:r>
-        <w:rPr>
-          <w:rFonts w:ascii="Times New Roman" w:hAnsi="Times New Roman" w:cs="Times New Roman"/>
-          <w:sz w:val="24"/>
-          <w:szCs w:val="24"/>
-        </w:rPr>
-        <w:t xml:space="preserve"> (PERMANOVA)</w:t>
-      </w:r>
-      <w:r>
-        <w:rPr>
-          <w:rFonts w:ascii="Times New Roman" w:hAnsi="Times New Roman" w:cs="Times New Roman"/>
-          <w:sz w:val="24"/>
-          <w:szCs w:val="24"/>
-        </w:rPr>
-        <w:t xml:space="preserve"> with the function “</w:t>
-      </w:r>
-      <w:r>
-        <w:rPr>
-          <w:rFonts w:ascii="Times New Roman" w:hAnsi="Times New Roman" w:cs="Times New Roman"/>
-          <w:sz w:val="24"/>
-          <w:szCs w:val="24"/>
-        </w:rPr>
-        <w:t>adonis2”</w:t>
-      </w:r>
-      <w:r>
-        <w:rPr>
-          <w:rFonts w:ascii="Times New Roman" w:hAnsi="Times New Roman" w:cs="Times New Roman"/>
-          <w:sz w:val="24"/>
-          <w:szCs w:val="24"/>
-        </w:rPr>
-        <w:t>,</w:t>
-      </w:r>
-      <w:r>
-        <w:rPr>
-          <w:rFonts w:ascii="Times New Roman" w:hAnsi="Times New Roman" w:cs="Times New Roman"/>
-          <w:sz w:val="24"/>
-          <w:szCs w:val="24"/>
-        </w:rPr>
-        <w:t xml:space="preserve"> </w:t>
-      </w:r>
-      <w:r>
-        <w:rPr>
-          <w:rFonts w:ascii="Times New Roman" w:hAnsi="Times New Roman" w:cs="Times New Roman"/>
-          <w:sz w:val="24"/>
-          <w:szCs w:val="24"/>
-        </w:rPr>
-        <w:t xml:space="preserve">we tested the null hypothesis that the </w:t>
-      </w:r>
-      <w:r>
-        <w:rPr>
-          <w:rFonts w:ascii="Times New Roman" w:hAnsi="Times New Roman" w:cs="Times New Roman"/>
-          <w:sz w:val="24"/>
-          <w:szCs w:val="24"/>
-        </w:rPr>
-        <w:t>centroids of each treatment group were identical</w:t>
-      </w:r>
-      <w:r>
-        <w:rPr>
-          <w:rFonts w:ascii="Times New Roman" w:hAnsi="Times New Roman" w:cs="Times New Roman"/>
-          <w:sz w:val="24"/>
-          <w:szCs w:val="24"/>
-        </w:rPr>
-        <w:t xml:space="preserve"> </w:t>
-      </w:r>
-      <w:r>
-        <w:rPr>
-          <w:rFonts w:ascii="Times New Roman" w:hAnsi="Times New Roman" w:cs="Times New Roman"/>
-          <w:sz w:val="24"/>
-          <w:szCs w:val="24"/>
-        </w:rPr>
-        <w:t>and</w:t>
-      </w:r>
-      <w:r>
-        <w:rPr>
-          <w:rFonts w:ascii="Times New Roman" w:hAnsi="Times New Roman" w:cs="Times New Roman"/>
-          <w:sz w:val="24"/>
-          <w:szCs w:val="24"/>
-        </w:rPr>
-        <w:t xml:space="preserve"> that their dispersions were identical.</w:t>
-      </w:r>
-      <w:r>
-        <w:rPr>
-          <w:rFonts w:ascii="Times New Roman" w:hAnsi="Times New Roman" w:cs="Times New Roman"/>
-          <w:sz w:val="24"/>
-          <w:szCs w:val="24"/>
-        </w:rPr>
-        <w:t xml:space="preserve"> Furthermore, we </w:t>
-      </w:r>
-      <w:r>
-        <w:rPr>
-          <w:rFonts w:ascii="Times New Roman" w:hAnsi="Times New Roman" w:cs="Times New Roman"/>
-          <w:sz w:val="24"/>
-          <w:szCs w:val="24"/>
-        </w:rPr>
-        <w:t xml:space="preserve">used </w:t>
-      </w:r>
-      <w:r>
-        <w:rPr>
-          <w:rFonts w:ascii="Times New Roman" w:hAnsi="Times New Roman" w:cs="Times New Roman"/>
-          <w:sz w:val="24"/>
-          <w:szCs w:val="24"/>
-        </w:rPr>
-        <w:t xml:space="preserve">an analysis of multivariate homogeneity of group dispersions </w:t>
-      </w:r>
-      <w:r>
-        <w:rPr>
-          <w:rFonts w:ascii="Times New Roman" w:hAnsi="Times New Roman" w:cs="Times New Roman"/>
-          <w:sz w:val="24"/>
-          <w:szCs w:val="24"/>
-        </w:rPr>
-        <w:t xml:space="preserve">with the </w:t>
-      </w:r>
-      <w:r>
-        <w:rPr>
-          <w:rFonts w:ascii="Times New Roman" w:hAnsi="Times New Roman" w:cs="Times New Roman"/>
-          <w:sz w:val="24"/>
-          <w:szCs w:val="24"/>
-        </w:rPr>
-        <w:t>“</w:t>
-      </w:r>
-      <w:proofErr w:type="spellStart"/>
-      <w:r>
-        <w:rPr>
-          <w:rFonts w:ascii="Times New Roman" w:hAnsi="Times New Roman" w:cs="Times New Roman"/>
-          <w:sz w:val="24"/>
-          <w:szCs w:val="24"/>
-        </w:rPr>
-        <w:t>betadisper</w:t>
-      </w:r>
-      <w:proofErr w:type="spellEnd"/>
-      <w:r>
-        <w:rPr>
-          <w:rFonts w:ascii="Times New Roman" w:hAnsi="Times New Roman" w:cs="Times New Roman"/>
-          <w:sz w:val="24"/>
-          <w:szCs w:val="24"/>
-        </w:rPr>
-        <w:t xml:space="preserve">” function </w:t>
-      </w:r>
-      <w:r>
-        <w:rPr>
-          <w:rFonts w:ascii="Times New Roman" w:hAnsi="Times New Roman" w:cs="Times New Roman"/>
-          <w:sz w:val="24"/>
-          <w:szCs w:val="24"/>
-        </w:rPr>
-        <w:t xml:space="preserve">to test if the treatments </w:t>
-      </w:r>
-      <w:r>
-        <w:rPr>
-          <w:rFonts w:ascii="Times New Roman" w:hAnsi="Times New Roman" w:cs="Times New Roman"/>
-          <w:sz w:val="24"/>
-          <w:szCs w:val="24"/>
-        </w:rPr>
-        <w:t>differed in their dispersion</w:t>
-      </w:r>
-      <w:r>
-        <w:rPr>
-          <w:rFonts w:ascii="Times New Roman" w:hAnsi="Times New Roman" w:cs="Times New Roman"/>
-          <w:sz w:val="24"/>
-          <w:szCs w:val="24"/>
-        </w:rPr>
-        <w:t xml:space="preserve">s. Beta-diversity was visualized </w:t>
-      </w:r>
-      <w:r>
-        <w:rPr>
-          <w:rFonts w:ascii="Times New Roman" w:hAnsi="Times New Roman" w:cs="Times New Roman"/>
-          <w:sz w:val="24"/>
-          <w:szCs w:val="24"/>
-        </w:rPr>
-        <w:t>using nonmetric multidimensional scaling</w:t>
-      </w:r>
-      <w:r>
-        <w:rPr>
-          <w:rFonts w:ascii="Times New Roman" w:hAnsi="Times New Roman" w:cs="Times New Roman"/>
-          <w:sz w:val="24"/>
-          <w:szCs w:val="24"/>
-        </w:rPr>
-        <w:t>, with two dimensions.</w:t>
-      </w:r>
-    </w:p>
-    <w:p>
-      <w:pPr>
-        <w:rPr>
-          <w:rFonts w:ascii="Times New Roman" w:hAnsi="Times New Roman" w:cs="Times New Roman"/>
-          <w:sz w:val="24"/>
-          <w:szCs w:val="24"/>
-        </w:rPr>
-      </w:pPr>
-    </w:p>
-    <w:p>
-      <w:pPr>
-        <w:rPr>
-          <w:rFonts w:ascii="Times New Roman" w:hAnsi="Times New Roman" w:cs="Times New Roman"/>
-          <w:sz w:val="24"/>
-          <w:szCs w:val="24"/>
-        </w:rPr>
-      </w:pPr>
-      <w:r>
-        <w:rPr>
-          <w:rFonts w:ascii="Times New Roman" w:hAnsi="Times New Roman" w:cs="Times New Roman"/>
-          <w:sz w:val="24"/>
-          <w:szCs w:val="24"/>
-        </w:rPr>
-        <w:t>Functional beta</w:t>
-      </w:r>
-      <w:r>
-        <w:rPr>
-          <w:rFonts w:ascii="Times New Roman" w:hAnsi="Times New Roman" w:cs="Times New Roman"/>
-          <w:sz w:val="24"/>
-          <w:szCs w:val="24"/>
-        </w:rPr>
-        <w:t xml:space="preserve"> </w:t>
-      </w:r>
-      <w:r>
-        <w:rPr>
-          <w:rFonts w:ascii="Times New Roman" w:hAnsi="Times New Roman" w:cs="Times New Roman"/>
-          <w:sz w:val="24"/>
-          <w:szCs w:val="24"/>
-        </w:rPr>
-        <w:t>diversity</w:t>
-      </w:r>
-    </w:p>
-    <w:p>
-      <w:pPr>
-        <w:rPr>
-          <w:rFonts w:ascii="Times New Roman" w:hAnsi="Times New Roman" w:cs="Times New Roman"/>
-          <w:sz w:val="24"/>
-          <w:szCs w:val="24"/>
-        </w:rPr>
-      </w:pPr>
-    </w:p>
-    <w:p>
-      <w:pPr>
-        <w:rPr>
-          <w:rFonts w:ascii="Times New Roman" w:hAnsi="Times New Roman" w:cs="Times New Roman"/>
-          <w:sz w:val="24"/>
-          <w:szCs w:val="24"/>
-        </w:rPr>
-      </w:pPr>
-      <w:r>
-        <w:rPr>
-          <w:rFonts w:ascii="Times New Roman" w:hAnsi="Times New Roman" w:cs="Times New Roman"/>
-          <w:sz w:val="24"/>
-          <w:szCs w:val="24"/>
-        </w:rPr>
-        <w:t>Comparing open- and forest-adapted ground beetles</w:t>
       </w:r>
     </w:p>
     <w:p>
@@ -14912,7 +15088,15 @@
           <w:sz w:val="24"/>
           <w:szCs w:val="24"/>
         </w:rPr>
-        <w:t>Activity-abundance of ground beetles</w:t>
+        <w:t>Total a</w:t>
+      </w:r>
+      <w:r>
+        <w:rPr>
+          <w:rFonts w:ascii="Times New Roman" w:hAnsi="Times New Roman" w:cs="Times New Roman"/>
+          <w:sz w:val="24"/>
+          <w:szCs w:val="24"/>
+        </w:rPr>
+        <w:t>ctivity-abundance of ground beetles</w:t>
       </w:r>
     </w:p>
     <w:p>
@@ -15180,7 +15364,405 @@
           <w:sz w:val="24"/>
           <w:szCs w:val="24"/>
         </w:rPr>
-        <w:tab/>
+        <w:t>Species accumulation curves</w:t>
+      </w:r>
+    </w:p>
+    <w:p>
+      <w:pPr>
+        <w:rPr>
+          <w:rFonts w:ascii="Times New Roman" w:hAnsi="Times New Roman" w:cs="Times New Roman"/>
+          <w:sz w:val="24"/>
+          <w:szCs w:val="24"/>
+        </w:rPr>
+      </w:pPr>
+    </w:p>
+    <w:p>
+      <w:pPr>
+        <w:rPr>
+          <w:rFonts w:ascii="Times New Roman" w:hAnsi="Times New Roman" w:cs="Times New Roman"/>
+          <w:sz w:val="24"/>
+          <w:szCs w:val="24"/>
+        </w:rPr>
+      </w:pPr>
+      <w:r>
+        <w:rPr>
+          <w:rFonts w:ascii="Times New Roman" w:hAnsi="Times New Roman" w:cs="Times New Roman"/>
+          <w:sz w:val="24"/>
+          <w:szCs w:val="24"/>
+        </w:rPr>
+        <w:t>Taxonomic alpha-diversity</w:t>
+      </w:r>
+    </w:p>
+    <w:p>
+      <w:pPr>
+        <w:rPr>
+          <w:rFonts w:ascii="Times New Roman" w:hAnsi="Times New Roman" w:cs="Times New Roman"/>
+          <w:sz w:val="24"/>
+          <w:szCs w:val="24"/>
+        </w:rPr>
+      </w:pPr>
+    </w:p>
+    <w:p>
+      <w:pPr>
+        <w:rPr>
+          <w:rFonts w:ascii="Times New Roman" w:hAnsi="Times New Roman" w:cs="Times New Roman"/>
+          <w:sz w:val="24"/>
+          <w:szCs w:val="24"/>
+        </w:rPr>
+      </w:pPr>
+      <w:r>
+        <w:rPr>
+          <w:rFonts w:ascii="Times New Roman" w:hAnsi="Times New Roman" w:cs="Times New Roman"/>
+          <w:sz w:val="24"/>
+          <w:szCs w:val="24"/>
+        </w:rPr>
+        <w:t xml:space="preserve">Activity-abundance </w:t>
+      </w:r>
+      <w:r>
+        <w:rPr>
+          <w:rFonts w:ascii="Times New Roman" w:hAnsi="Times New Roman" w:cs="Times New Roman"/>
+          <w:sz w:val="24"/>
+          <w:szCs w:val="24"/>
+        </w:rPr>
+        <w:t>by forest affinity</w:t>
+      </w:r>
+    </w:p>
+    <w:p>
+      <w:pPr>
+        <w:rPr>
+          <w:rFonts w:ascii="Times New Roman" w:hAnsi="Times New Roman" w:cs="Times New Roman"/>
+          <w:sz w:val="24"/>
+          <w:szCs w:val="24"/>
+        </w:rPr>
+      </w:pPr>
+    </w:p>
+    <w:p>
+      <w:pPr>
+        <w:rPr>
+          <w:rFonts w:ascii="Times New Roman" w:hAnsi="Times New Roman" w:cs="Times New Roman"/>
+          <w:sz w:val="24"/>
+          <w:szCs w:val="24"/>
+        </w:rPr>
+      </w:pPr>
+      <w:r>
+        <w:rPr>
+          <w:rFonts w:ascii="Times New Roman" w:hAnsi="Times New Roman" w:cs="Times New Roman"/>
+          <w:sz w:val="24"/>
+          <w:szCs w:val="24"/>
+        </w:rPr>
+        <w:t xml:space="preserve">Of the 55 ground beetle species </w:t>
+      </w:r>
+      <w:r>
+        <w:rPr>
+          <w:rFonts w:ascii="Times New Roman" w:hAnsi="Times New Roman" w:cs="Times New Roman"/>
+          <w:sz w:val="24"/>
+          <w:szCs w:val="24"/>
+        </w:rPr>
+        <w:t xml:space="preserve">found in the study, </w:t>
+      </w:r>
+      <w:r>
+        <w:rPr>
+          <w:rFonts w:ascii="Times New Roman" w:hAnsi="Times New Roman" w:cs="Times New Roman"/>
+          <w:sz w:val="24"/>
+          <w:szCs w:val="24"/>
+        </w:rPr>
+        <w:t xml:space="preserve">23 species were categorized as forest specialists, </w:t>
+      </w:r>
+      <w:r>
+        <w:rPr>
+          <w:rFonts w:ascii="Times New Roman" w:hAnsi="Times New Roman" w:cs="Times New Roman"/>
+          <w:sz w:val="24"/>
+          <w:szCs w:val="24"/>
+        </w:rPr>
+        <w:t xml:space="preserve">28 species were eurytopic, 2 species </w:t>
+      </w:r>
+      <w:r>
+        <w:rPr>
+          <w:rFonts w:ascii="Times New Roman" w:hAnsi="Times New Roman" w:cs="Times New Roman"/>
+          <w:sz w:val="24"/>
+          <w:szCs w:val="24"/>
+        </w:rPr>
+        <w:t>were listed as</w:t>
+      </w:r>
+      <w:r>
+        <w:rPr>
+          <w:rFonts w:ascii="Times New Roman" w:hAnsi="Times New Roman" w:cs="Times New Roman"/>
+          <w:sz w:val="24"/>
+          <w:szCs w:val="24"/>
+        </w:rPr>
+        <w:t xml:space="preserve"> open-habitat</w:t>
+      </w:r>
+      <w:r>
+        <w:rPr>
+          <w:rFonts w:ascii="Times New Roman" w:hAnsi="Times New Roman" w:cs="Times New Roman"/>
+          <w:sz w:val="24"/>
+          <w:szCs w:val="24"/>
+        </w:rPr>
+        <w:t>, and 2</w:t>
+      </w:r>
+      <w:r>
+        <w:rPr>
+          <w:rFonts w:ascii="Times New Roman" w:hAnsi="Times New Roman" w:cs="Times New Roman"/>
+          <w:sz w:val="24"/>
+          <w:szCs w:val="24"/>
+        </w:rPr>
+        <w:t xml:space="preserve"> had unclear or unknown forest affinity</w:t>
+      </w:r>
+      <w:r>
+        <w:rPr>
+          <w:rFonts w:ascii="Times New Roman" w:hAnsi="Times New Roman" w:cs="Times New Roman"/>
+          <w:sz w:val="24"/>
+          <w:szCs w:val="24"/>
+        </w:rPr>
+        <w:t xml:space="preserve"> </w:t>
+      </w:r>
+      <w:r>
+        <w:rPr>
+          <w:rFonts w:ascii="Times New Roman" w:hAnsi="Times New Roman" w:cs="Times New Roman"/>
+          <w:sz w:val="24"/>
+          <w:szCs w:val="24"/>
+        </w:rPr>
+        <w:fldChar w:fldCharType="begin"/>
+      </w:r>
+      <w:r>
+        <w:rPr>
+          <w:rFonts w:ascii="Times New Roman" w:hAnsi="Times New Roman" w:cs="Times New Roman"/>
+          <w:sz w:val="24"/>
+          <w:szCs w:val="24"/>
+        </w:rPr>
+        <w:instrText xml:space="preserve"> ADDIN ZOTERO_ITEM CSL_CITATION {"citationID":"0CWiYwjO","properties":{"formattedCitation":"(Larochelle and Larivi\\uc0\\u232{}re 2003)","plainCitation":"(Larochelle and Larivière 2003)","noteIndex":0},"citationItems":[{"id":312,"uris":["http://zotero.org/groups/5154252/items/CJ2B2WK7"],"itemData":{"id":312,"type":"book","collection-number":"27","collection-title":"Pensoft-series Faunistica","event-place":"Sofia","ISBN":"978-954-642-165-4","language":"eng","number-of-pages":"583","publisher":"Pensoft Publ","publisher-place":"Sofia","source":"K10plus ISBN","title":"A natural history of the ground-beetles (Coleoptera: Carabidae) of America north of Mexico","title-short":"A natural history of the ground-beetles (Coleoptera","author":[{"family":"Larochelle","given":"André"},{"family":"Larivière","given":"Marie-Claude"}],"issued":{"date-parts":[["2003"]]}}}],"schema":"https://github.com/citation-style-language/schema/raw/master/csl-citation.json"} </w:instrText>
+      </w:r>
+      <w:r>
+        <w:rPr>
+          <w:rFonts w:ascii="Times New Roman" w:hAnsi="Times New Roman" w:cs="Times New Roman"/>
+          <w:sz w:val="24"/>
+          <w:szCs w:val="24"/>
+        </w:rPr>
+        <w:fldChar w:fldCharType="separate"/>
+      </w:r>
+      <w:r>
+        <w:rPr>
+          <w:rFonts w:ascii="Times New Roman" w:hAnsi="Times New Roman" w:cs="Times New Roman"/>
+          <w:kern w:val="0"/>
+          <w:sz w:val="24"/>
+        </w:rPr>
+        <w:t>(Larochelle and Larivière 2003)</w:t>
+      </w:r>
+      <w:r>
+        <w:rPr>
+          <w:rFonts w:ascii="Times New Roman" w:hAnsi="Times New Roman" w:cs="Times New Roman"/>
+          <w:sz w:val="24"/>
+          <w:szCs w:val="24"/>
+        </w:rPr>
+        <w:fldChar w:fldCharType="end"/>
+      </w:r>
+      <w:r>
+        <w:rPr>
+          <w:rFonts w:ascii="Times New Roman" w:hAnsi="Times New Roman" w:cs="Times New Roman"/>
+          <w:sz w:val="24"/>
+          <w:szCs w:val="24"/>
+        </w:rPr>
+        <w:t>.</w:t>
+      </w:r>
+      <w:r>
+        <w:rPr>
+          <w:rFonts w:ascii="Times New Roman" w:hAnsi="Times New Roman" w:cs="Times New Roman"/>
+          <w:sz w:val="24"/>
+          <w:szCs w:val="24"/>
+        </w:rPr>
+        <w:t xml:space="preserve"> </w:t>
+      </w:r>
+      <w:r>
+        <w:rPr>
+          <w:rFonts w:ascii="Times New Roman" w:hAnsi="Times New Roman" w:cs="Times New Roman"/>
+          <w:sz w:val="24"/>
+          <w:szCs w:val="24"/>
+        </w:rPr>
+        <w:t>In 2015,</w:t>
+      </w:r>
+      <w:r>
+        <w:rPr>
+          <w:rFonts w:ascii="Times New Roman" w:hAnsi="Times New Roman" w:cs="Times New Roman"/>
+          <w:sz w:val="24"/>
+          <w:szCs w:val="24"/>
+        </w:rPr>
+        <w:t xml:space="preserve"> there were more open-habitat or eurytopic ground beetles </w:t>
+      </w:r>
+      <w:r>
+        <w:rPr>
+          <w:rFonts w:ascii="Times New Roman" w:hAnsi="Times New Roman" w:cs="Times New Roman"/>
+          <w:sz w:val="24"/>
+          <w:szCs w:val="24"/>
+        </w:rPr>
+        <w:t xml:space="preserve">caught </w:t>
+      </w:r>
+      <w:r>
+        <w:rPr>
+          <w:rFonts w:ascii="Times New Roman" w:hAnsi="Times New Roman" w:cs="Times New Roman"/>
+          <w:sz w:val="24"/>
+          <w:szCs w:val="24"/>
+        </w:rPr>
+        <w:t>in the salvaged plots</w:t>
+      </w:r>
+      <w:r>
+        <w:rPr>
+          <w:rFonts w:ascii="Times New Roman" w:hAnsi="Times New Roman" w:cs="Times New Roman"/>
+          <w:sz w:val="24"/>
+          <w:szCs w:val="24"/>
+        </w:rPr>
+        <w:t xml:space="preserve"> than in the forest plots (</w:t>
+      </w:r>
+      <w:r>
+        <w:rPr>
+          <w:rFonts w:ascii="Times New Roman" w:hAnsi="Times New Roman" w:cs="Times New Roman"/>
+          <w:sz w:val="24"/>
+          <w:szCs w:val="24"/>
+        </w:rPr>
+        <w:t>t=3.612, p=0.006</w:t>
+      </w:r>
+      <w:r>
+        <w:rPr>
+          <w:rFonts w:ascii="Times New Roman" w:hAnsi="Times New Roman" w:cs="Times New Roman"/>
+          <w:sz w:val="24"/>
+          <w:szCs w:val="24"/>
+        </w:rPr>
+        <w:t>) or windthrow plots (</w:t>
+      </w:r>
+      <w:r>
+        <w:rPr>
+          <w:rFonts w:ascii="Times New Roman" w:hAnsi="Times New Roman" w:cs="Times New Roman"/>
+          <w:sz w:val="24"/>
+          <w:szCs w:val="24"/>
+        </w:rPr>
+        <w:t>t=3.044, p=0.020</w:t>
+      </w:r>
+      <w:r>
+        <w:rPr>
+          <w:rFonts w:ascii="Times New Roman" w:hAnsi="Times New Roman" w:cs="Times New Roman"/>
+          <w:sz w:val="24"/>
+          <w:szCs w:val="24"/>
+        </w:rPr>
+        <w:t>)</w:t>
+      </w:r>
+      <w:r>
+        <w:rPr>
+          <w:rFonts w:ascii="Times New Roman" w:hAnsi="Times New Roman" w:cs="Times New Roman"/>
+          <w:sz w:val="24"/>
+          <w:szCs w:val="24"/>
+        </w:rPr>
+        <w:t xml:space="preserve">, while in </w:t>
+      </w:r>
+      <w:r>
+        <w:rPr>
+          <w:rFonts w:ascii="Times New Roman" w:hAnsi="Times New Roman" w:cs="Times New Roman"/>
+          <w:sz w:val="24"/>
+          <w:szCs w:val="24"/>
+        </w:rPr>
+        <w:t xml:space="preserve">2022 there was no significant effect </w:t>
+      </w:r>
+      <w:r>
+        <w:rPr>
+          <w:rFonts w:ascii="Times New Roman" w:hAnsi="Times New Roman" w:cs="Times New Roman"/>
+          <w:sz w:val="24"/>
+          <w:szCs w:val="24"/>
+        </w:rPr>
+        <w:t>(2015: F=</w:t>
+      </w:r>
+      <w:r>
+        <w:rPr>
+          <w:rFonts w:ascii="Times New Roman" w:hAnsi="Times New Roman" w:cs="Times New Roman"/>
+          <w:sz w:val="24"/>
+          <w:szCs w:val="24"/>
+        </w:rPr>
+        <w:t>7.211, p=0.006; 2022: F=0.</w:t>
+      </w:r>
+      <w:r>
+        <w:rPr>
+          <w:rFonts w:ascii="Times New Roman" w:hAnsi="Times New Roman" w:cs="Times New Roman"/>
+          <w:sz w:val="24"/>
+          <w:szCs w:val="24"/>
+        </w:rPr>
+        <w:t>836, p=0.452).</w:t>
+      </w:r>
+      <w:r>
+        <w:rPr>
+          <w:rFonts w:ascii="Times New Roman" w:hAnsi="Times New Roman" w:cs="Times New Roman"/>
+          <w:sz w:val="24"/>
+          <w:szCs w:val="24"/>
+        </w:rPr>
+        <w:t xml:space="preserve"> There were not </w:t>
+      </w:r>
+      <w:r>
+        <w:rPr>
+          <w:rFonts w:ascii="Times New Roman" w:hAnsi="Times New Roman" w:cs="Times New Roman"/>
+          <w:sz w:val="24"/>
+          <w:szCs w:val="24"/>
+        </w:rPr>
+        <w:t xml:space="preserve">any significant </w:t>
+      </w:r>
+      <w:r>
+        <w:rPr>
+          <w:rFonts w:ascii="Times New Roman" w:hAnsi="Times New Roman" w:cs="Times New Roman"/>
+          <w:sz w:val="24"/>
+          <w:szCs w:val="24"/>
+        </w:rPr>
+        <w:t xml:space="preserve">treatment </w:t>
+      </w:r>
+      <w:r>
+        <w:rPr>
+          <w:rFonts w:ascii="Times New Roman" w:hAnsi="Times New Roman" w:cs="Times New Roman"/>
+          <w:sz w:val="24"/>
+          <w:szCs w:val="24"/>
+        </w:rPr>
+        <w:t xml:space="preserve">differences in the activity-abundance of </w:t>
+      </w:r>
+      <w:r>
+        <w:rPr>
+          <w:rFonts w:ascii="Times New Roman" w:hAnsi="Times New Roman" w:cs="Times New Roman"/>
+          <w:sz w:val="24"/>
+          <w:szCs w:val="24"/>
+        </w:rPr>
+        <w:t>forest-specialist ground beetles in either 2015 (F</w:t>
+      </w:r>
+      <w:r>
+        <w:rPr>
+          <w:rFonts w:ascii="Times New Roman" w:hAnsi="Times New Roman" w:cs="Times New Roman"/>
+          <w:sz w:val="24"/>
+          <w:szCs w:val="24"/>
+        </w:rPr>
+        <w:t xml:space="preserve">=2.177, p=0.138) </w:t>
+      </w:r>
+      <w:r>
+        <w:rPr>
+          <w:rFonts w:ascii="Times New Roman" w:hAnsi="Times New Roman" w:cs="Times New Roman"/>
+          <w:sz w:val="24"/>
+          <w:szCs w:val="24"/>
+        </w:rPr>
+        <w:t>or 2022</w:t>
+      </w:r>
+      <w:r>
+        <w:rPr>
+          <w:rFonts w:ascii="Times New Roman" w:hAnsi="Times New Roman" w:cs="Times New Roman"/>
+          <w:sz w:val="24"/>
+          <w:szCs w:val="24"/>
+        </w:rPr>
+        <w:t xml:space="preserve"> (F=</w:t>
+      </w:r>
+      <w:r>
+        <w:rPr>
+          <w:rFonts w:ascii="Times New Roman" w:hAnsi="Times New Roman" w:cs="Times New Roman"/>
+          <w:sz w:val="24"/>
+          <w:szCs w:val="24"/>
+        </w:rPr>
+        <w:t>0.127, p=0.881)</w:t>
+      </w:r>
+      <w:r>
+        <w:rPr>
+          <w:rFonts w:ascii="Times New Roman" w:hAnsi="Times New Roman" w:cs="Times New Roman"/>
+          <w:sz w:val="24"/>
+          <w:szCs w:val="24"/>
+        </w:rPr>
+        <w:t>.</w:t>
       </w:r>
     </w:p>
     <w:p>
@@ -15293,7 +15875,7 @@
         </w:rPr>
         <w:t xml:space="preserve"> narrower pronotum, proportionally longer rear legs, and proportionally shorter rear trochanter</w:t>
       </w:r>
-      <w:commentRangeStart w:id="15"/>
+      <w:commentRangeStart w:id="16"/>
       <w:r>
         <w:rPr>
           <w:rFonts w:ascii="Times New Roman" w:hAnsi="Times New Roman" w:cs="Times New Roman"/>
@@ -15302,12 +15884,12 @@
         </w:rPr>
         <w:t>.</w:t>
       </w:r>
-      <w:commentRangeEnd w:id="15"/>
+      <w:commentRangeEnd w:id="16"/>
       <w:r>
         <w:rPr>
           <w:rStyle w:val="CommentReference"/>
         </w:rPr>
-        <w:commentReference w:id="15"/>
+        <w:commentReference w:id="16"/>
       </w:r>
       <w:r>
         <w:rPr>
@@ -16074,7 +16656,16 @@
           <w:sz w:val="24"/>
           <w:szCs w:val="24"/>
         </w:rPr>
-        <w:t xml:space="preserve">year at that location. Ground beetles, even flightless species, can move </w:t>
+        <w:t xml:space="preserve">year at that location. Ground beetles, </w:t>
+      </w:r>
+      <w:r>
+        <w:rPr>
+          <w:rFonts w:ascii="Times New Roman" w:hAnsi="Times New Roman" w:cs="Times New Roman"/>
+          <w:sz w:val="24"/>
+          <w:szCs w:val="24"/>
+        </w:rPr>
+        <w:lastRenderedPageBreak/>
+        <w:t xml:space="preserve">even flightless species, can move </w:t>
       </w:r>
       <w:proofErr w:type="gramStart"/>
       <w:r>
@@ -17375,87 +17966,74 @@
           <w:sz w:val="24"/>
           <w:szCs w:val="24"/>
         </w:rPr>
+        <w:t>References</w:t>
+      </w:r>
+    </w:p>
+    <w:p>
+      <w:pPr>
+        <w:ind w:firstLine="720"/>
+        <w:rPr>
+          <w:rFonts w:ascii="Times New Roman" w:hAnsi="Times New Roman" w:cs="Times New Roman"/>
+          <w:sz w:val="24"/>
+          <w:szCs w:val="24"/>
+        </w:rPr>
+      </w:pPr>
+    </w:p>
+    <w:p>
+      <w:pPr>
+        <w:pStyle w:val="Bibliography"/>
+      </w:pPr>
+      <w:r>
+        <w:rPr>
+          <w:sz w:val="24"/>
+          <w:szCs w:val="24"/>
+        </w:rPr>
+        <w:fldChar w:fldCharType="begin"/>
+      </w:r>
+      <w:r>
+        <w:rPr>
+          <w:sz w:val="24"/>
+          <w:szCs w:val="24"/>
+        </w:rPr>
+        <w:instrText xml:space="preserve"> ADDIN ZOTERO_BIBL {"uncited":[],"omitted":[],"custom":[]} CSL_BIBLIOGRAPHY </w:instrText>
+      </w:r>
+      <w:r>
+        <w:rPr>
+          <w:sz w:val="24"/>
+          <w:szCs w:val="24"/>
+        </w:rPr>
+        <w:fldChar w:fldCharType="separate"/>
+      </w:r>
+      <w:r>
+        <w:t>Anne Chao, K. H. Ma, T. C. Hsieh, and C. Chiu. 2016. SpadeR: Species-Richness Prediction and Diversity Estimation with R.</w:t>
+      </w:r>
+    </w:p>
+    <w:p>
+      <w:pPr>
+        <w:pStyle w:val="Bibliography"/>
+      </w:pPr>
+      <w:r>
+        <w:t>Barber, N. A., and W. L. Widick. 2017. Localized Effects of Tornado Damage on Ground Beetle Communities and Vegetation in a Forested Preserve. Natural Areas Journal 37:489–496.</w:t>
+      </w:r>
+    </w:p>
+    <w:p>
+      <w:pPr>
+        <w:pStyle w:val="Bibliography"/>
+      </w:pPr>
+      <w:r>
+        <w:t xml:space="preserve">Barton, P. S., H. Gibb, A. D. Manning, D. B. Lindenmayer, and S. A. Cunningham. 2011. Morphological traits as predictors of diet and microhabitat use in a diverse beetle </w:t>
+      </w:r>
+      <w:r>
         <w:lastRenderedPageBreak/>
-        <w:t>References</w:t>
-      </w:r>
-    </w:p>
-    <w:p>
-      <w:pPr>
-        <w:ind w:firstLine="720"/>
-        <w:rPr>
-          <w:rFonts w:ascii="Times New Roman" w:hAnsi="Times New Roman" w:cs="Times New Roman"/>
-          <w:sz w:val="24"/>
-          <w:szCs w:val="24"/>
-        </w:rPr>
-      </w:pPr>
+        <w:t>assemblage: MORPHOLOGICAL TRAITS OF BEETLES. Biological Journal of the Linnean Society 102:301–310.</w:t>
+      </w:r>
     </w:p>
     <w:p>
       <w:pPr>
         <w:pStyle w:val="Bibliography"/>
       </w:pPr>
       <w:r>
-        <w:rPr>
-          <w:sz w:val="24"/>
-          <w:szCs w:val="24"/>
-        </w:rPr>
-        <w:fldChar w:fldCharType="begin"/>
-      </w:r>
-      <w:r>
-        <w:rPr>
-          <w:sz w:val="24"/>
-          <w:szCs w:val="24"/>
-        </w:rPr>
-        <w:instrText xml:space="preserve"> ADDIN ZOTERO_BIBL {"uncited":[],"omitted":[],"custom":[]} CSL_BIBLIOGRAPHY </w:instrText>
-      </w:r>
-      <w:r>
-        <w:rPr>
-          <w:sz w:val="24"/>
-          <w:szCs w:val="24"/>
-        </w:rPr>
-        <w:fldChar w:fldCharType="separate"/>
-      </w:r>
-      <w:r>
-        <w:t xml:space="preserve">Anne Chao, K. H. Ma, T. C. Hsieh, and C. Chiu. 2016. </w:t>
-      </w:r>
-      <w:proofErr w:type="spellStart"/>
-      <w:r>
-        <w:t>SpadeR</w:t>
-      </w:r>
-      <w:proofErr w:type="spellEnd"/>
-      <w:r>
-        <w:t>: Species-Richness Prediction and Diversity Estimation with R.</w:t>
-      </w:r>
-    </w:p>
-    <w:p>
-      <w:pPr>
-        <w:pStyle w:val="Bibliography"/>
-      </w:pPr>
-      <w:r>
-        <w:t>Barber, N. A., and W. L. Widick. 2017. Localized Effects of Tornado Damage on Ground Beetle Communities and Vegetation in a Forested Preserve. Natural Areas Journal 37:489–496.</w:t>
-      </w:r>
-    </w:p>
-    <w:p>
-      <w:pPr>
-        <w:pStyle w:val="Bibliography"/>
-      </w:pPr>
-      <w:r>
-        <w:t>Barton, P. S., H. Gibb, A. D. Manning, D. B. Lindenmayer, and S. A. Cunningham. 2011. Morphological traits as predictors of diet and microhabitat use in a diverse beetle assemblage: MORPHOLOGICAL TRAITS OF BEETLES. Biological Journal of the Linnean Society 102:301–310.</w:t>
-      </w:r>
-    </w:p>
-    <w:p>
-      <w:pPr>
-        <w:pStyle w:val="Bibliography"/>
-      </w:pPr>
-      <w:r>
-        <w:t xml:space="preserve">Bates, D., M. </w:t>
-      </w:r>
-      <w:proofErr w:type="spellStart"/>
-      <w:r>
-        <w:t>Mächler</w:t>
-      </w:r>
-      <w:proofErr w:type="spellEnd"/>
-      <w:r>
-        <w:t xml:space="preserve">, B. Bolker, and S. Walker. 2015. Fitting Linear Mixed-Effects Models Using </w:t>
+        <w:t xml:space="preserve">Bates, D., M. Mächler, B. Bolker, and S. Walker. 2015. Fitting Linear Mixed-Effects Models Using </w:t>
       </w:r>
       <w:r>
         <w:rPr>
@@ -17473,23 +18051,7 @@
         <w:pStyle w:val="Bibliography"/>
       </w:pPr>
       <w:r>
-        <w:t xml:space="preserve">Bauer, T., and M. </w:t>
-      </w:r>
-      <w:proofErr w:type="spellStart"/>
-      <w:r>
-        <w:t>Kredler</w:t>
-      </w:r>
-      <w:proofErr w:type="spellEnd"/>
-      <w:r>
-        <w:t xml:space="preserve">. 1993. Morphology of the compound eyes as an indicator of </w:t>
-      </w:r>
-      <w:proofErr w:type="gramStart"/>
-      <w:r>
-        <w:t>life-style</w:t>
-      </w:r>
-      <w:proofErr w:type="gramEnd"/>
-      <w:r>
-        <w:t xml:space="preserve"> in carabid beetles. Canadian Journal of Zoology 71:799–810.</w:t>
+        <w:t>Bauer, T., and M. Kredler. 1993. Morphology of the compound eyes as an indicator of life-style in carabid beetles. Canadian Journal of Zoology 71:799–810.</w:t>
       </w:r>
     </w:p>
     <w:p>
@@ -17514,31 +18076,7 @@
         <w:pStyle w:val="Bibliography"/>
       </w:pPr>
       <w:r>
-        <w:t xml:space="preserve">Bousquet, Y. 2012. Catalogue of </w:t>
-      </w:r>
-      <w:proofErr w:type="spellStart"/>
-      <w:r>
-        <w:t>Geadephaga</w:t>
-      </w:r>
-      <w:proofErr w:type="spellEnd"/>
-      <w:r>
-        <w:t xml:space="preserve"> (Coleoptera: </w:t>
-      </w:r>
-      <w:proofErr w:type="spellStart"/>
-      <w:r>
-        <w:t>Adephaga</w:t>
-      </w:r>
-      <w:proofErr w:type="spellEnd"/>
-      <w:r>
-        <w:t xml:space="preserve">) of America, north of Mexico. </w:t>
-      </w:r>
-      <w:proofErr w:type="spellStart"/>
-      <w:r>
-        <w:t>ZooKeys</w:t>
-      </w:r>
-      <w:proofErr w:type="spellEnd"/>
-      <w:r>
-        <w:t xml:space="preserve"> 245:1–1722.</w:t>
+        <w:t>Bousquet, Y. 2012. Catalogue of Geadephaga (Coleoptera: Adephaga) of America, north of Mexico. ZooKeys 245:1–1722.</w:t>
       </w:r>
     </w:p>
     <w:p>
@@ -17546,68 +18084,15 @@
         <w:pStyle w:val="Bibliography"/>
       </w:pPr>
       <w:r>
-        <w:t xml:space="preserve">Bousquet, Y., and P. Messer. 2010. Redescription of </w:t>
-      </w:r>
-      <w:proofErr w:type="spellStart"/>
-      <w:r>
-        <w:t>Stenolophus</w:t>
-      </w:r>
-      <w:proofErr w:type="spellEnd"/>
-      <w:r>
-        <w:t xml:space="preserve"> </w:t>
-      </w:r>
-      <w:proofErr w:type="spellStart"/>
-      <w:r>
-        <w:t>thoracicus</w:t>
-      </w:r>
-      <w:proofErr w:type="spellEnd"/>
-      <w:r>
-        <w:t xml:space="preserve"> Casey (Coleoptera, Carabidae, </w:t>
-      </w:r>
-      <w:proofErr w:type="spellStart"/>
-      <w:r>
-        <w:t>Harpalini</w:t>
-      </w:r>
-      <w:proofErr w:type="spellEnd"/>
-      <w:r>
-        <w:t xml:space="preserve">), a valid species. </w:t>
-      </w:r>
-      <w:proofErr w:type="spellStart"/>
-      <w:r>
-        <w:t>ZooKeys</w:t>
-      </w:r>
-      <w:proofErr w:type="spellEnd"/>
-      <w:r>
-        <w:t xml:space="preserve"> 53:25–31.</w:t>
+        <w:t>Bousquet, Y., and P. Messer. 2010. Redescription of Stenolophus thoracicus Casey (Coleoptera, Carabidae, Harpalini), a valid species. ZooKeys 53:25–31.</w:t>
       </w:r>
     </w:p>
     <w:p>
       <w:pPr>
         <w:pStyle w:val="Bibliography"/>
       </w:pPr>
-      <w:proofErr w:type="spellStart"/>
-      <w:r>
-        <w:t>Calinger</w:t>
-      </w:r>
-      <w:proofErr w:type="spellEnd"/>
-      <w:r>
-        <w:t xml:space="preserve">, K., E. Calhoon, H. Chang, J. Whitacre, J. Wenzel, L. </w:t>
-      </w:r>
-      <w:proofErr w:type="spellStart"/>
-      <w:r>
-        <w:t>Comita</w:t>
-      </w:r>
-      <w:proofErr w:type="spellEnd"/>
-      <w:r>
-        <w:t xml:space="preserve">, and S. </w:t>
-      </w:r>
-      <w:proofErr w:type="spellStart"/>
-      <w:r>
-        <w:t>Queenborough</w:t>
-      </w:r>
-      <w:proofErr w:type="spellEnd"/>
-      <w:r>
-        <w:t>. 2015. Historic Mining and Agriculture as Indicators of Occurrence and Abundance of Widespread Invasive Plant Species. PLOS ONE 10:e0128161.</w:t>
+      <w:r>
+        <w:t>Calinger, K., E. Calhoon, H. Chang, J. Whitacre, J. Wenzel, L. Comita, and S. Queenborough. 2015. Historic Mining and Agriculture as Indicators of Occurrence and Abundance of Widespread Invasive Plant Species. PLOS ONE 10:e0128161.</w:t>
       </w:r>
     </w:p>
     <w:p>
@@ -17625,44 +18110,15 @@
         <w:t>in</w:t>
       </w:r>
       <w:r>
-        <w:t xml:space="preserve"> R. S. </w:t>
-      </w:r>
-      <w:proofErr w:type="spellStart"/>
-      <w:r>
-        <w:t>Kenett</w:t>
-      </w:r>
-      <w:proofErr w:type="spellEnd"/>
-      <w:r>
-        <w:t xml:space="preserve">, N. T. Longford, W. W. </w:t>
-      </w:r>
-      <w:proofErr w:type="spellStart"/>
-      <w:r>
-        <w:t>Piegorsch</w:t>
-      </w:r>
-      <w:proofErr w:type="spellEnd"/>
-      <w:r>
-        <w:t xml:space="preserve">, and F. Ruggeri, editors. Wiley </w:t>
-      </w:r>
-      <w:proofErr w:type="spellStart"/>
-      <w:r>
-        <w:t>StatsRef</w:t>
-      </w:r>
-      <w:proofErr w:type="spellEnd"/>
-      <w:r>
-        <w:t>: Statistics Reference Online. First edition. Wiley.</w:t>
+        <w:t xml:space="preserve"> R. S. Kenett, N. T. Longford, W. W. Piegorsch, and F. Ruggeri, editors. Wiley StatsRef: Statistics Reference Online. First edition. Wiley.</w:t>
       </w:r>
     </w:p>
     <w:p>
       <w:pPr>
         <w:pStyle w:val="Bibliography"/>
       </w:pPr>
-      <w:proofErr w:type="spellStart"/>
-      <w:r>
-        <w:t>Curtze</w:t>
-      </w:r>
-      <w:proofErr w:type="spellEnd"/>
-      <w:r>
-        <w:t>, A. C., T. A. Carlo, and J. W. Wenzel. 2018. The Effects of a Tornado Disturbance and a Salvaged Timber Extraction on the Seed-Rain and Recruitment Community of an Eastern Temperate Deciduous Forest. Northeastern Naturalist 25:627.</w:t>
+      <w:r>
+        <w:t>Curtze, A. C., T. A. Carlo, and J. W. Wenzel. 2018. The Effects of a Tornado Disturbance and a Salvaged Timber Extraction on the Seed-Rain and Recruitment Community of an Eastern Temperate Deciduous Forest. Northeastern Naturalist 25:627.</w:t>
       </w:r>
     </w:p>
     <w:p>
@@ -17678,6 +18134,7 @@
         <w:pStyle w:val="Bibliography"/>
       </w:pPr>
       <w:r>
+        <w:lastRenderedPageBreak/>
         <w:t>Forsythe, T. G. 1991. Feeding and locomotory functions in relation to body form in five species of ground beetle (Coleoptera: Carabidae). Journal of Zoology 223:233–263.</w:t>
       </w:r>
     </w:p>
@@ -17702,23 +18159,7 @@
         <w:pStyle w:val="Bibliography"/>
       </w:pPr>
       <w:r>
-        <w:t xml:space="preserve">Freitag, R. 1969. A revision of the species of the genus </w:t>
-      </w:r>
-      <w:proofErr w:type="spellStart"/>
-      <w:r>
-        <w:t>Evarthrus</w:t>
-      </w:r>
-      <w:proofErr w:type="spellEnd"/>
-      <w:r>
-        <w:t xml:space="preserve"> LeConte (Coleoptera: Carabidae). Quaestiones </w:t>
-      </w:r>
-      <w:proofErr w:type="spellStart"/>
-      <w:r>
-        <w:t>Entomologicae</w:t>
-      </w:r>
-      <w:proofErr w:type="spellEnd"/>
-      <w:r>
-        <w:t xml:space="preserve"> 5:88–212.</w:t>
+        <w:t>Freitag, R. 1969. A revision of the species of the genus Evarthrus LeConte (Coleoptera: Carabidae). Quaestiones Entomologicae 5:88–212.</w:t>
       </w:r>
     </w:p>
     <w:p>
@@ -17750,23 +18191,7 @@
         <w:pStyle w:val="Bibliography"/>
       </w:pPr>
       <w:r>
-        <w:t xml:space="preserve">Harden, C. W., and F. G. Guarnieri. 2017. Illustrated Key and Photo Atlas of the Snail-eating Ground Beetles in the Genus </w:t>
-      </w:r>
-      <w:proofErr w:type="spellStart"/>
-      <w:r>
-        <w:t>Scaphinotus</w:t>
-      </w:r>
-      <w:proofErr w:type="spellEnd"/>
-      <w:r>
-        <w:t xml:space="preserve"> Dejean (Coleoptera: Carabidae: </w:t>
-      </w:r>
-      <w:proofErr w:type="spellStart"/>
-      <w:r>
-        <w:t>Cychrini</w:t>
-      </w:r>
-      <w:proofErr w:type="spellEnd"/>
-      <w:r>
-        <w:t>) Occurring in the Mid-Atlantic Region. The Maryland Entomologist 7:16–34.</w:t>
+        <w:t>Harden, C. W., and F. G. Guarnieri. 2017. Illustrated Key and Photo Atlas of the Snail-eating Ground Beetles in the Genus Scaphinotus Dejean (Coleoptera: Carabidae: Cychrini) Occurring in the Mid-Atlantic Region. The Maryland Entomologist 7:16–34.</w:t>
       </w:r>
     </w:p>
     <w:p>
@@ -17774,47 +18199,7 @@
         <w:pStyle w:val="Bibliography"/>
       </w:pPr>
       <w:r>
-        <w:t xml:space="preserve">Hunting, W. 2013. A taxonomic revision of the </w:t>
-      </w:r>
-      <w:proofErr w:type="spellStart"/>
-      <w:r>
-        <w:t>Cymindis</w:t>
-      </w:r>
-      <w:proofErr w:type="spellEnd"/>
-      <w:r>
-        <w:t xml:space="preserve"> (</w:t>
-      </w:r>
-      <w:proofErr w:type="spellStart"/>
-      <w:r>
-        <w:t>Pinacodera</w:t>
-      </w:r>
-      <w:proofErr w:type="spellEnd"/>
-      <w:r>
-        <w:t xml:space="preserve">) </w:t>
-      </w:r>
-      <w:proofErr w:type="spellStart"/>
-      <w:r>
-        <w:t>limbata</w:t>
-      </w:r>
-      <w:proofErr w:type="spellEnd"/>
-      <w:r>
-        <w:t xml:space="preserve"> species group (Coleoptera, Carabidae, </w:t>
-      </w:r>
-      <w:proofErr w:type="spellStart"/>
-      <w:r>
-        <w:t>Lebiini</w:t>
-      </w:r>
-      <w:proofErr w:type="spellEnd"/>
-      <w:r>
-        <w:t xml:space="preserve">), including description of a new species from Florida, U.S.A. </w:t>
-      </w:r>
-      <w:proofErr w:type="spellStart"/>
-      <w:r>
-        <w:t>ZooKeys</w:t>
-      </w:r>
-      <w:proofErr w:type="spellEnd"/>
-      <w:r>
-        <w:t xml:space="preserve"> 259:1–73.</w:t>
+        <w:t>Hunting, W. 2013. A taxonomic revision of the Cymindis (Pinacodera) limbata species group (Coleoptera, Carabidae, Lebiini), including description of a new species from Florida, U.S.A. ZooKeys 259:1–73.</w:t>
       </w:r>
     </w:p>
     <w:p>
@@ -17822,6 +18207,7 @@
         <w:pStyle w:val="Bibliography"/>
       </w:pPr>
       <w:r>
+        <w:lastRenderedPageBreak/>
         <w:t>Kembel, S. W., P. D. Cowan, M. R. Helmus, W. K. Cornwell, H. Morlon, D. D. Ackerly, S. P. Blomberg, and C. O. Webb. 2010. Picante: R tools for integrating phylogenies and ecology. Bioinformatics 26:1463–1464.</w:t>
       </w:r>
     </w:p>
@@ -17830,23 +18216,7 @@
         <w:pStyle w:val="Bibliography"/>
       </w:pPr>
       <w:r>
-        <w:t xml:space="preserve">Koivula, M. 2011. Useful model organisms, indicators, or both? Ground beetles (Coleoptera, Carabidae) </w:t>
-      </w:r>
-      <w:proofErr w:type="gramStart"/>
-      <w:r>
-        <w:t>reflecting</w:t>
-      </w:r>
-      <w:proofErr w:type="gramEnd"/>
-      <w:r>
-        <w:t xml:space="preserve"> environmental conditions. </w:t>
-      </w:r>
-      <w:proofErr w:type="spellStart"/>
-      <w:r>
-        <w:t>ZooKeys</w:t>
-      </w:r>
-      <w:proofErr w:type="spellEnd"/>
-      <w:r>
-        <w:t xml:space="preserve"> 100:287–317.</w:t>
+        <w:t>Koivula, M. 2011. Useful model organisms, indicators, or both? Ground beetles (Coleoptera, Carabidae) reflecting environmental conditions. ZooKeys 100:287–317.</w:t>
       </w:r>
     </w:p>
     <w:p>
@@ -17856,7 +18226,6 @@
       <w:r>
         <w:t xml:space="preserve">Kuznetsova, A., P. B. Brockhoff, and R. H. B. Christensen. 2017. </w:t>
       </w:r>
-      <w:proofErr w:type="spellStart"/>
       <w:r>
         <w:rPr>
           <w:b/>
@@ -17864,7 +18233,6 @@
         </w:rPr>
         <w:t>lmerTest</w:t>
       </w:r>
-      <w:proofErr w:type="spellEnd"/>
       <w:r>
         <w:t xml:space="preserve"> Package: Tests in Linear Mixed Effects Models. Journal of Statistical Software 82.</w:t>
       </w:r>
@@ -17881,29 +18249,8 @@
       <w:pPr>
         <w:pStyle w:val="Bibliography"/>
       </w:pPr>
-      <w:proofErr w:type="spellStart"/>
-      <w:r>
-        <w:t>Lambeets</w:t>
-      </w:r>
-      <w:proofErr w:type="spellEnd"/>
-      <w:r>
-        <w:t xml:space="preserve">, K., M. L. </w:t>
-      </w:r>
-      <w:proofErr w:type="spellStart"/>
-      <w:r>
-        <w:t>Vandegehuchte</w:t>
-      </w:r>
-      <w:proofErr w:type="spellEnd"/>
-      <w:r>
-        <w:t xml:space="preserve">, J. </w:t>
-      </w:r>
-      <w:proofErr w:type="spellStart"/>
-      <w:r>
-        <w:t>Maelfait</w:t>
-      </w:r>
-      <w:proofErr w:type="spellEnd"/>
-      <w:r>
-        <w:t>, and D. Bonte. 2008. Understanding the impact of flooding on trait</w:t>
+      <w:r>
+        <w:t>Lambeets, K., M. L. Vandegehuchte, J. Maelfait, and D. Bonte. 2008. Understanding the impact of flooding on trait</w:t>
       </w:r>
       <w:r>
         <w:rPr>
@@ -17912,15 +18259,7 @@
         <w:t>‐</w:t>
       </w:r>
       <w:r>
-        <w:t xml:space="preserve">displacements and shifts in assemblage structure of predatory arthropods on </w:t>
-      </w:r>
-      <w:proofErr w:type="gramStart"/>
-      <w:r>
-        <w:t>river banks</w:t>
-      </w:r>
-      <w:proofErr w:type="gramEnd"/>
-      <w:r>
-        <w:t>. Journal of Animal Ecology 77:1162</w:t>
+        <w:t>displacements and shifts in assemblage structure of predatory arthropods on river banks. Journal of Animal Ecology 77:1162</w:t>
       </w:r>
       <w:r>
         <w:rPr>
@@ -17936,13 +18275,8 @@
       <w:pPr>
         <w:pStyle w:val="Bibliography"/>
       </w:pPr>
-      <w:proofErr w:type="spellStart"/>
-      <w:r>
-        <w:t>Langor</w:t>
-      </w:r>
-      <w:proofErr w:type="spellEnd"/>
-      <w:r>
-        <w:t>, D. W., and J. R. Spence. 2006. Arthropods as ecological indicators of sustainability in Canadian forests. The Forestry Chronicle 82:344–350.</w:t>
+      <w:r>
+        <w:t>Langor, D. W., and J. R. Spence. 2006. Arthropods as ecological indicators of sustainability in Canadian forests. The Forestry Chronicle 82:344–350.</w:t>
       </w:r>
     </w:p>
     <w:p>
@@ -17950,15 +18284,7 @@
         <w:pStyle w:val="Bibliography"/>
       </w:pPr>
       <w:r>
-        <w:t xml:space="preserve">Larochelle, A., and M.-C. Larivière. 2003. A natural history of the ground-beetles (Coleoptera: Carabidae) of America north of Mexico. Pensoft </w:t>
-      </w:r>
-      <w:proofErr w:type="spellStart"/>
-      <w:r>
-        <w:t>Publ</w:t>
-      </w:r>
-      <w:proofErr w:type="spellEnd"/>
-      <w:r>
-        <w:t>, Sofia.</w:t>
+        <w:t>Larochelle, A., and M.-C. Larivière. 2003. A natural history of the ground-beetles (Coleoptera: Carabidae) of America north of Mexico. Pensoft Publ, Sofia.</w:t>
       </w:r>
     </w:p>
     <w:p>
@@ -17966,15 +18292,7 @@
         <w:pStyle w:val="Bibliography"/>
       </w:pPr>
       <w:r>
-        <w:t xml:space="preserve">Lee, C. M., T.-S. Kwon, and K. Cheon. 2017. Response of ground beetles (Coleoptera: Carabidae) to forest gaps formed by a typhoon in a red pine forest at </w:t>
-      </w:r>
-      <w:proofErr w:type="spellStart"/>
-      <w:r>
-        <w:t>Gwangneung</w:t>
-      </w:r>
-      <w:proofErr w:type="spellEnd"/>
-      <w:r>
-        <w:t xml:space="preserve"> Forest, Republic of Korea. Journal of Forestry Research 28:173–181.</w:t>
+        <w:t>Lee, C. M., T.-S. Kwon, and K. Cheon. 2017. Response of ground beetles (Coleoptera: Carabidae) to forest gaps formed by a typhoon in a red pine forest at Gwangneung Forest, Republic of Korea. Journal of Forestry Research 28:173–181.</w:t>
       </w:r>
     </w:p>
     <w:p>
@@ -17982,15 +18300,7 @@
         <w:pStyle w:val="Bibliography"/>
       </w:pPr>
       <w:r>
-        <w:t xml:space="preserve">Lenth, R. V. 2024. </w:t>
-      </w:r>
-      <w:proofErr w:type="spellStart"/>
-      <w:r>
-        <w:t>emmeans</w:t>
-      </w:r>
-      <w:proofErr w:type="spellEnd"/>
-      <w:r>
-        <w:t>: Estimated Marginal Means, aka Least-Squares Means. R.</w:t>
+        <w:t>Lenth, R. V. 2024. emmeans: Estimated Marginal Means, aka Least-Squares Means. R.</w:t>
       </w:r>
     </w:p>
     <w:p>
@@ -17998,23 +18308,7 @@
         <w:pStyle w:val="Bibliography"/>
       </w:pPr>
       <w:r>
-        <w:t xml:space="preserve">Li, D. 2018. </w:t>
-      </w:r>
-      <w:proofErr w:type="spellStart"/>
-      <w:r>
-        <w:t>hillR</w:t>
-      </w:r>
-      <w:proofErr w:type="spellEnd"/>
-      <w:r>
-        <w:t xml:space="preserve">: taxonomic, functional, and phylogenetic diversity and similarity through Hill Numbers. Journal of </w:t>
-      </w:r>
-      <w:proofErr w:type="gramStart"/>
-      <w:r>
-        <w:t>Open Source</w:t>
-      </w:r>
-      <w:proofErr w:type="gramEnd"/>
-      <w:r>
-        <w:t xml:space="preserve"> Software 3:1041.</w:t>
+        <w:t>Li, D. 2018. hillR: taxonomic, functional, and phylogenetic diversity and similarity through Hill Numbers. Journal of Open Source Software 3:1041.</w:t>
       </w:r>
     </w:p>
     <w:p>
@@ -18030,6 +18324,7 @@
         <w:pStyle w:val="Bibliography"/>
       </w:pPr>
       <w:r>
+        <w:lastRenderedPageBreak/>
         <w:t>Lindroth, C. H. 1961. The Ground-beetles of Canada and Alaska.</w:t>
       </w:r>
     </w:p>
@@ -18072,23 +18367,7 @@
         <w:pStyle w:val="Bibliography"/>
       </w:pPr>
       <w:r>
-        <w:t xml:space="preserve">Murphy, S. J., L. D. Audino, J. Whitacre, J. L. Eck, J. W. Wenzel, S. A. </w:t>
-      </w:r>
-      <w:proofErr w:type="spellStart"/>
-      <w:r>
-        <w:t>Queenborough</w:t>
-      </w:r>
-      <w:proofErr w:type="spellEnd"/>
-      <w:r>
-        <w:t xml:space="preserve">, and L. S. </w:t>
-      </w:r>
-      <w:proofErr w:type="spellStart"/>
-      <w:r>
-        <w:t>Comita</w:t>
-      </w:r>
-      <w:proofErr w:type="spellEnd"/>
-      <w:r>
-        <w:t>. 2015. Species associations structured by environment and land</w:t>
+        <w:t>Murphy, S. J., L. D. Audino, J. Whitacre, J. L. Eck, J. W. Wenzel, S. A. Queenborough, and L. S. Comita. 2015. Species associations structured by environment and land</w:t>
       </w:r>
       <w:r>
         <w:rPr>
@@ -18131,39 +18410,7 @@
         <w:pStyle w:val="Bibliography"/>
       </w:pPr>
       <w:r>
-        <w:t xml:space="preserve">Oksanen, J., G. Simpson, F. Blanchet, Kindt R, Legendre P, Minchin P, O’Hara R, Solymos P, Stevens M, </w:t>
-      </w:r>
-      <w:proofErr w:type="spellStart"/>
-      <w:r>
-        <w:t>Szoecs</w:t>
-      </w:r>
-      <w:proofErr w:type="spellEnd"/>
-      <w:r>
-        <w:t xml:space="preserve"> E, Wagner H, Barbour M, Bedward M, Bolker B, </w:t>
-      </w:r>
-      <w:proofErr w:type="spellStart"/>
-      <w:r>
-        <w:t>Borcard</w:t>
-      </w:r>
-      <w:proofErr w:type="spellEnd"/>
-      <w:r>
-        <w:t xml:space="preserve"> D, Carvalho G, Chirico M, De Caceres, M, Durand S, Evangelista H, </w:t>
-      </w:r>
-      <w:proofErr w:type="spellStart"/>
-      <w:r>
-        <w:t>FitzJohn</w:t>
-      </w:r>
-      <w:proofErr w:type="spellEnd"/>
-      <w:r>
-        <w:t xml:space="preserve"> R, Friendly M, </w:t>
-      </w:r>
-      <w:proofErr w:type="spellStart"/>
-      <w:r>
-        <w:t>Furneaux</w:t>
-      </w:r>
-      <w:proofErr w:type="spellEnd"/>
-      <w:r>
-        <w:t xml:space="preserve"> B, Hannigan G, Hill M, Lahti L, McGlinn D, Ouellette M, Ribeiro, and Cunha E, Smith T, Stier A, Ter Braak C, Weedon J. 2024. _vegan: Community Ecology Package_. R.</w:t>
+        <w:t>Oksanen, J., G. Simpson, F. Blanchet, Kindt R, Legendre P, Minchin P, O’Hara R, Solymos P, Stevens M, Szoecs E, Wagner H, Barbour M, Bedward M, Bolker B, Borcard D, Carvalho G, Chirico M, De Caceres, M, Durand S, Evangelista H, FitzJohn R, Friendly M, Furneaux B, Hannigan G, Hill M, Lahti L, McGlinn D, Ouellette M, Ribeiro, and Cunha E, Smith T, Stier A, Ter Braak C, Weedon J. 2024. _vegan: Community Ecology Package_. R.</w:t>
       </w:r>
     </w:p>
     <w:p>
@@ -18187,15 +18434,8 @@
         <w:pStyle w:val="Bibliography"/>
       </w:pPr>
       <w:r>
-        <w:t xml:space="preserve">Perry, K. I., F. S. </w:t>
-      </w:r>
-      <w:proofErr w:type="spellStart"/>
-      <w:r>
-        <w:t>Sivakoff</w:t>
-      </w:r>
-      <w:proofErr w:type="spellEnd"/>
-      <w:r>
-        <w:t>, K. F. Wallin, J. W. Wenzel, and D. A. Herms. 2021. Forest disturbance and arthropods: small</w:t>
+        <w:lastRenderedPageBreak/>
+        <w:t>Perry, K. I., F. S. Sivakoff, K. F. Wallin, J. W. Wenzel, and D. A. Herms. 2021. Forest disturbance and arthropods: small</w:t>
       </w:r>
       <w:r>
         <w:rPr>
@@ -18229,15 +18469,7 @@
         <w:pStyle w:val="Bibliography"/>
       </w:pPr>
       <w:r>
-        <w:t xml:space="preserve">Pohl, G. R., D. W. </w:t>
-      </w:r>
-      <w:proofErr w:type="spellStart"/>
-      <w:r>
-        <w:t>Langor</w:t>
-      </w:r>
-      <w:proofErr w:type="spellEnd"/>
-      <w:r>
-        <w:t>, and J. R. Spence. 2007. Rove beetles and ground beetles (Coleoptera: Staphylinidae, Carabidae) as indicators of harvest and regeneration practices in western Canadian foothills forests. Biological Conservation 137:294–307.</w:t>
+        <w:t>Pohl, G. R., D. W. Langor, and J. R. Spence. 2007. Rove beetles and ground beetles (Coleoptera: Staphylinidae, Carabidae) as indicators of harvest and regeneration practices in western Canadian foothills forests. Biological Conservation 137:294–307.</w:t>
       </w:r>
     </w:p>
     <w:p>
@@ -18253,15 +18485,7 @@
         <w:pStyle w:val="Bibliography"/>
       </w:pPr>
       <w:r>
-        <w:t xml:space="preserve">Ribera, I., S. </w:t>
-      </w:r>
-      <w:proofErr w:type="spellStart"/>
-      <w:r>
-        <w:t>Dolédec</w:t>
-      </w:r>
-      <w:proofErr w:type="spellEnd"/>
-      <w:r>
-        <w:t>, I. S. Downie, and G. N. Foster. 2001. EFFECT OF LAND DISTURBANCE AND STRESS ON SPECIES TRAITS OF GROUND BEETLE ASSEMBLAGES. Ecology 82:1112–1129.</w:t>
+        <w:t>Ribera, I., S. Dolédec, I. S. Downie, and G. N. Foster. 2001. EFFECT OF LAND DISTURBANCE AND STRESS ON SPECIES TRAITS OF GROUND BEETLE ASSEMBLAGES. Ecology 82:1112–1129.</w:t>
       </w:r>
     </w:p>
     <w:p>
@@ -18277,31 +18501,7 @@
         <w:pStyle w:val="Bibliography"/>
       </w:pPr>
       <w:r>
-        <w:t xml:space="preserve">Sklodowski, J., and P. </w:t>
-      </w:r>
-      <w:proofErr w:type="spellStart"/>
-      <w:r>
-        <w:t>Garbalinska</w:t>
-      </w:r>
-      <w:proofErr w:type="spellEnd"/>
-      <w:r>
-        <w:t xml:space="preserve">. 2011. Ground beetle (Coleoptera, Carabidae) assemblages inhabiting Scots pine stands of </w:t>
-      </w:r>
-      <w:proofErr w:type="spellStart"/>
-      <w:r>
-        <w:t>Puszcza</w:t>
-      </w:r>
-      <w:proofErr w:type="spellEnd"/>
-      <w:r>
-        <w:t xml:space="preserve"> Piska Forest: six-year responses to a tornado impact. </w:t>
-      </w:r>
-      <w:proofErr w:type="spellStart"/>
-      <w:r>
-        <w:t>ZooKeys</w:t>
-      </w:r>
-      <w:proofErr w:type="spellEnd"/>
-      <w:r>
-        <w:t xml:space="preserve"> 100:371–392.</w:t>
+        <w:t>Sklodowski, J., and P. Garbalinska. 2011. Ground beetle (Coleoptera, Carabidae) assemblages inhabiting Scots pine stands of Puszcza Piska Forest: six-year responses to a tornado impact. ZooKeys 100:371–392.</w:t>
       </w:r>
     </w:p>
     <w:p>
@@ -18325,39 +18525,8 @@
         <w:pStyle w:val="Bibliography"/>
       </w:pPr>
       <w:r>
-        <w:t xml:space="preserve">Talarico, F., M. Romeo, A. </w:t>
-      </w:r>
-      <w:proofErr w:type="spellStart"/>
-      <w:r>
-        <w:t>Massolo</w:t>
-      </w:r>
-      <w:proofErr w:type="spellEnd"/>
-      <w:r>
-        <w:t xml:space="preserve">, P. </w:t>
-      </w:r>
-      <w:proofErr w:type="spellStart"/>
-      <w:r>
-        <w:t>Brandmayr</w:t>
-      </w:r>
-      <w:proofErr w:type="spellEnd"/>
-      <w:r>
-        <w:t xml:space="preserve">, and T. </w:t>
-      </w:r>
-      <w:proofErr w:type="spellStart"/>
-      <w:r>
-        <w:t>Zetto</w:t>
-      </w:r>
-      <w:proofErr w:type="spellEnd"/>
-      <w:r>
-        <w:t xml:space="preserve">. 2007. Morphometry and eye morphology in three species of </w:t>
-      </w:r>
-      <w:proofErr w:type="spellStart"/>
-      <w:r>
-        <w:t>Carabus</w:t>
-      </w:r>
-      <w:proofErr w:type="spellEnd"/>
-      <w:r>
-        <w:t xml:space="preserve"> (Coleoptera: Carabidae) in relation to habitat demands. Journal of Zoological Systematics and Evolutionary Research 45:33–38.</w:t>
+        <w:lastRenderedPageBreak/>
+        <w:t>Talarico, F., M. Romeo, A. Massolo, P. Brandmayr, and T. Zetto. 2007. Morphometry and eye morphology in three species of Carabus (Coleoptera: Carabidae) in relation to habitat demands. Journal of Zoological Systematics and Evolutionary Research 45:33–38.</w:t>
       </w:r>
     </w:p>
     <w:p>
@@ -18373,84 +18542,15 @@
         <w:pStyle w:val="Bibliography"/>
       </w:pPr>
       <w:r>
-        <w:t xml:space="preserve">Thorn, S., C. </w:t>
-      </w:r>
-      <w:proofErr w:type="spellStart"/>
-      <w:r>
-        <w:t>Bässler</w:t>
-      </w:r>
-      <w:proofErr w:type="spellEnd"/>
-      <w:r>
-        <w:t xml:space="preserve">, R. Brandl, P. J. Burton, R. Cahall, J. L. Campbell, J. Castro, C.-Y. Choi, T. Cobb, D. C. Donato, E. </w:t>
-      </w:r>
-      <w:proofErr w:type="spellStart"/>
-      <w:r>
-        <w:t>Durska</w:t>
-      </w:r>
-      <w:proofErr w:type="spellEnd"/>
-      <w:r>
-        <w:t xml:space="preserve">, J. B. Fontaine, S. Gauthier, C. Hebert, T. </w:t>
-      </w:r>
-      <w:proofErr w:type="spellStart"/>
-      <w:r>
-        <w:t>Hothorn</w:t>
-      </w:r>
-      <w:proofErr w:type="spellEnd"/>
-      <w:r>
-        <w:t xml:space="preserve">, R. L. Hutto, E.-J. Lee, A. B. </w:t>
-      </w:r>
-      <w:proofErr w:type="spellStart"/>
-      <w:r>
-        <w:t>Leverkus</w:t>
-      </w:r>
-      <w:proofErr w:type="spellEnd"/>
-      <w:r>
-        <w:t xml:space="preserve">, D. B. Lindenmayer, M. K. Obrist, J. Rost, S. Seibold, R. Seidl, D. Thom, K. Waldron, B. </w:t>
-      </w:r>
-      <w:proofErr w:type="spellStart"/>
-      <w:r>
-        <w:t>Wermelinger</w:t>
-      </w:r>
-      <w:proofErr w:type="spellEnd"/>
-      <w:r>
-        <w:t xml:space="preserve">, M.-B. Winter, M. </w:t>
-      </w:r>
-      <w:proofErr w:type="spellStart"/>
-      <w:r>
-        <w:t>Zmihorski</w:t>
-      </w:r>
-      <w:proofErr w:type="spellEnd"/>
-      <w:r>
-        <w:t>, and J. Müller. 2018. Impacts of salvage logging on biodiversity: A meta-analysis. Journal of Applied Ecology 55:279–289.</w:t>
+        <w:t>Thorn, S., C. Bässler, R. Brandl, P. J. Burton, R. Cahall, J. L. Campbell, J. Castro, C.-Y. Choi, T. Cobb, D. C. Donato, E. Durska, J. B. Fontaine, S. Gauthier, C. Hebert, T. Hothorn, R. L. Hutto, E.-J. Lee, A. B. Leverkus, D. B. Lindenmayer, M. K. Obrist, J. Rost, S. Seibold, R. Seidl, D. Thom, K. Waldron, B. Wermelinger, M.-B. Winter, M. Zmihorski, and J. Müller. 2018. Impacts of salvage logging on biodiversity: A meta-analysis. Journal of Applied Ecology 55:279–289.</w:t>
       </w:r>
     </w:p>
     <w:p>
       <w:pPr>
         <w:pStyle w:val="Bibliography"/>
       </w:pPr>
-      <w:proofErr w:type="spellStart"/>
-      <w:r>
-        <w:t>Urbanovi</w:t>
-      </w:r>
-      <w:proofErr w:type="spellEnd"/>
-      <w:r>
-        <w:t xml:space="preserve">, V., D. </w:t>
-      </w:r>
-      <w:proofErr w:type="spellStart"/>
-      <w:r>
-        <w:t>Miklisová</w:t>
-      </w:r>
-      <w:proofErr w:type="spellEnd"/>
-      <w:r>
-        <w:t xml:space="preserve">, and A. Mock. 2014. Activity of </w:t>
-      </w:r>
-      <w:proofErr w:type="spellStart"/>
-      <w:r>
-        <w:t>epigeic</w:t>
-      </w:r>
-      <w:proofErr w:type="spellEnd"/>
-      <w:r>
-        <w:t xml:space="preserve"> arthropods in differently managed windthrown forest stands in the High Tatra Mts. North-western Journal of Zoology 10:337–345.</w:t>
+      <w:r>
+        <w:t>Urbanovi, V., D. Miklisová, and A. Mock. 2014. Activity of epigeic arthropods in differently managed windthrown forest stands in the High Tatra Mts. North-western Journal of Zoology 10:337–345.</w:t>
       </w:r>
     </w:p>
     <w:p>
@@ -18474,15 +18574,7 @@
         <w:pStyle w:val="Bibliography"/>
       </w:pPr>
       <w:r>
-        <w:t>Wei, T., and V. Simko. 2024. R package “</w:t>
-      </w:r>
-      <w:proofErr w:type="spellStart"/>
-      <w:r>
-        <w:t>corrplot</w:t>
-      </w:r>
-      <w:proofErr w:type="spellEnd"/>
-      <w:r>
-        <w:t>”: Visualization of a Correlation Matrix.</w:t>
+        <w:t>Wei, T., and V. Simko. 2024. R package “corrplot”: Visualization of a Correlation Matrix.</w:t>
       </w:r>
     </w:p>
     <w:p>
@@ -18658,7 +18750,7 @@
       </w:r>
     </w:p>
   </w:comment>
-  <w:comment w:id="6" w:author="Aaron Tayal" w:date="2025-06-19T16:06:00Z" w:initials="AT">
+  <w:comment w:id="6" w:author="Aaron Tayal" w:date="2025-06-28T17:43:00Z" w:initials="AT">
     <w:p>
       <w:pPr>
         <w:pStyle w:val="CommentText"/>
@@ -18670,6 +18762,22 @@
         <w:annotationRef/>
       </w:r>
       <w:r>
+        <w:t>Preliminary data from the environmental variables suggests that a higher temperature is the biggest difference about the salvaged plots at 3 years. But I don’t know what trait relates to higher temperature. Maybe their enzymes work better at a higher temperature.</w:t>
+      </w:r>
+    </w:p>
+  </w:comment>
+  <w:comment w:id="7" w:author="Aaron Tayal" w:date="2025-06-19T16:06:00Z" w:initials="AT">
+    <w:p>
+      <w:pPr>
+        <w:pStyle w:val="CommentText"/>
+      </w:pPr>
+      <w:r>
+        <w:rPr>
+          <w:rStyle w:val="CommentReference"/>
+        </w:rPr>
+        <w:annotationRef/>
+      </w:r>
+      <w:r>
         <w:t xml:space="preserve"> And here is what I will do to address each prediction: </w:t>
       </w:r>
     </w:p>
@@ -18755,7 +18863,7 @@
       </w:r>
     </w:p>
   </w:comment>
-  <w:comment w:id="7" w:author="Aaron Tayal" w:date="2025-05-05T16:52:00Z" w:initials="AT">
+  <w:comment w:id="8" w:author="Aaron Tayal" w:date="2025-05-05T16:52:00Z" w:initials="AT">
     <w:p>
       <w:pPr>
         <w:pStyle w:val="CommentText"/>
@@ -18771,7 +18879,7 @@
       </w:r>
     </w:p>
   </w:comment>
-  <w:comment w:id="8" w:author="Aaron Tayal" w:date="2025-03-30T18:21:00Z" w:initials="AT">
+  <w:comment w:id="9" w:author="Aaron Tayal" w:date="2025-03-30T18:21:00Z" w:initials="AT">
     <w:p>
       <w:pPr>
         <w:pStyle w:val="CommentText"/>
@@ -18787,7 +18895,7 @@
       </w:r>
     </w:p>
   </w:comment>
-  <w:comment w:id="9" w:author="Aaron Tayal" w:date="2025-04-05T23:13:00Z" w:initials="AT">
+  <w:comment w:id="10" w:author="Aaron Tayal" w:date="2025-04-05T23:13:00Z" w:initials="AT">
     <w:p>
       <w:pPr>
         <w:pStyle w:val="CommentText"/>
@@ -18803,7 +18911,7 @@
       </w:r>
     </w:p>
   </w:comment>
-  <w:comment w:id="10" w:author="Aaron Tayal" w:date="2025-04-22T17:01:00Z" w:initials="AT">
+  <w:comment w:id="11" w:author="Aaron Tayal" w:date="2025-04-22T17:01:00Z" w:initials="AT">
     <w:p>
       <w:pPr>
         <w:pStyle w:val="CommentText"/>
@@ -18819,7 +18927,7 @@
       </w:r>
     </w:p>
   </w:comment>
-  <w:comment w:id="11" w:author="Aaron Tayal" w:date="2025-04-22T17:10:00Z" w:initials="AT">
+  <w:comment w:id="12" w:author="Aaron Tayal" w:date="2025-04-22T17:10:00Z" w:initials="AT">
     <w:p>
       <w:pPr>
         <w:pStyle w:val="CommentText"/>
@@ -18835,7 +18943,7 @@
       </w:r>
     </w:p>
   </w:comment>
-  <w:comment w:id="12" w:author="Aaron Tayal" w:date="2025-04-05T23:39:00Z" w:initials="AT">
+  <w:comment w:id="13" w:author="Aaron Tayal" w:date="2025-04-05T23:39:00Z" w:initials="AT">
     <w:p>
       <w:pPr>
         <w:pStyle w:val="CommentText"/>
@@ -18851,7 +18959,7 @@
       </w:r>
     </w:p>
   </w:comment>
-  <w:comment w:id="13" w:author="Aaron Tayal" w:date="2025-04-29T15:35:00Z" w:initials="AT">
+  <w:comment w:id="14" w:author="Aaron Tayal" w:date="2025-04-29T15:35:00Z" w:initials="AT">
     <w:p>
       <w:pPr>
         <w:pStyle w:val="CommentText"/>
@@ -18887,7 +18995,7 @@
       </w:r>
     </w:p>
   </w:comment>
-  <w:comment w:id="14" w:author="Aaron Tayal" w:date="2025-04-30T11:51:00Z" w:initials="AT">
+  <w:comment w:id="15" w:author="Aaron Tayal" w:date="2025-04-30T11:51:00Z" w:initials="AT">
     <w:p>
       <w:pPr>
         <w:pStyle w:val="CommentText"/>
@@ -18903,7 +19011,7 @@
       </w:r>
     </w:p>
   </w:comment>
-  <w:comment w:id="15" w:author="Aaron Tayal" w:date="2025-05-05T12:47:00Z" w:initials="AT">
+  <w:comment w:id="16" w:author="Aaron Tayal" w:date="2025-05-05T12:47:00Z" w:initials="AT">
     <w:p>
       <w:pPr>
         <w:pStyle w:val="CommentText"/>
@@ -18930,6 +19038,7 @@
   <w15:commentEx w15:paraId="259B5448" w15:done="0"/>
   <w15:commentEx w15:paraId="468A827C" w15:paraIdParent="259B5448" w15:done="0"/>
   <w15:commentEx w15:paraId="69FB343A" w15:paraIdParent="259B5448" w15:done="0"/>
+  <w15:commentEx w15:paraId="64ADFA18" w15:done="0"/>
   <w15:commentEx w15:paraId="36C3664F" w15:done="0"/>
   <w15:commentEx w15:paraId="71E01E76" w15:done="0"/>
   <w15:commentEx w15:paraId="39AFAD65" w15:done="0"/>
@@ -18951,6 +19060,7 @@
   <w16cex:commentExtensible w16cex:durableId="29E8432D" w16cex:dateUtc="2025-04-27T20:56:00Z"/>
   <w16cex:commentExtensible w16cex:durableId="5A4C7E2A" w16cex:dateUtc="2025-04-27T20:57:00Z"/>
   <w16cex:commentExtensible w16cex:durableId="5994049C" w16cex:dateUtc="2025-06-19T17:47:00Z"/>
+  <w16cex:commentExtensible w16cex:durableId="3CAB4C84" w16cex:dateUtc="2025-06-28T21:43:00Z"/>
   <w16cex:commentExtensible w16cex:durableId="5EC17B34" w16cex:dateUtc="2025-06-19T20:06:00Z"/>
   <w16cex:commentExtensible w16cex:durableId="64662F97" w16cex:dateUtc="2025-05-05T20:52:00Z"/>
   <w16cex:commentExtensible w16cex:durableId="02196C6B" w16cex:dateUtc="2025-03-30T22:21:00Z"/>
@@ -18972,6 +19082,7 @@
   <w16cid:commentId w16cid:paraId="259B5448" w16cid:durableId="29E8432D"/>
   <w16cid:commentId w16cid:paraId="468A827C" w16cid:durableId="5A4C7E2A"/>
   <w16cid:commentId w16cid:paraId="69FB343A" w16cid:durableId="5994049C"/>
+  <w16cid:commentId w16cid:paraId="64ADFA18" w16cid:durableId="3CAB4C84"/>
   <w16cid:commentId w16cid:paraId="36C3664F" w16cid:durableId="5EC17B34"/>
   <w16cid:commentId w16cid:paraId="71E01E76" w16cid:durableId="64662F97"/>
   <w16cid:commentId w16cid:paraId="39AFAD65" w16cid:durableId="02196C6B"/>
@@ -19631,6 +19742,7 @@
   <w:style w:type="character" w:default="1" w:styleId="DefaultParagraphFont">
     <w:name w:val="Default Paragraph Font"/>
     <w:uiPriority w:val="1"/>
+    <w:semiHidden/>
     <w:unhideWhenUsed/>
   </w:style>
   <w:style w:type="table" w:default="1" w:styleId="TableNormal">

</xml_diff>